<commit_message>
refactoring parsing and adding new test cases
</commit_message>
<xml_diff>
--- a/doc/Protocolo de Comunicação v1.1.docx
+++ b/doc/Protocolo de Comunicação v1.1.docx
@@ -1,29 +1,11 @@
 
 <file path=word/document.xml><?xml version="1.0" encoding="utf-8"?>
-<w:document xmlns:wpc="http://schemas.microsoft.com/office/word/2010/wordprocessingCanvas" xmlns:mc="http://schemas.openxmlformats.org/markup-compatibility/2006" xmlns:o="urn:schemas-microsoft-com:office:office" xmlns:r="http://schemas.openxmlformats.org/officeDocument/2006/relationships" xmlns:m="http://schemas.openxmlformats.org/officeDocument/2006/math" xmlns:v="urn:schemas-microsoft-com:vml" xmlns:wp14="http://schemas.microsoft.com/office/word/2010/wordprocessingDrawing" xmlns:wp="http://schemas.openxmlformats.org/drawingml/2006/wordprocessingDrawing" xmlns:w10="urn:schemas-microsoft-com:office:word" xmlns:w="http://schemas.openxmlformats.org/wordprocessingml/2006/main" xmlns:w14="http://schemas.microsoft.com/office/word/2010/wordml" xmlns:wpg="http://schemas.microsoft.com/office/word/2010/wordprocessingGroup" xmlns:wpi="http://schemas.microsoft.com/office/word/2010/wordprocessingInk" xmlns:wne="http://schemas.microsoft.com/office/word/2006/wordml" xmlns:wps="http://schemas.microsoft.com/office/word/2010/wordprocessingShape" mc:Ignorable="w14 wp14">
+<w:document xmlns:wpc="http://schemas.microsoft.com/office/word/2010/wordprocessingCanvas" xmlns:mo="http://schemas.microsoft.com/office/mac/office/2008/main" xmlns:mc="http://schemas.openxmlformats.org/markup-compatibility/2006" xmlns:mv="urn:schemas-microsoft-com:mac:vml" xmlns:o="urn:schemas-microsoft-com:office:office" xmlns:r="http://schemas.openxmlformats.org/officeDocument/2006/relationships" xmlns:m="http://schemas.openxmlformats.org/officeDocument/2006/math" xmlns:v="urn:schemas-microsoft-com:vml" xmlns:wp14="http://schemas.microsoft.com/office/word/2010/wordprocessingDrawing" xmlns:wp="http://schemas.openxmlformats.org/drawingml/2006/wordprocessingDrawing" xmlns:w10="urn:schemas-microsoft-com:office:word" xmlns:w="http://schemas.openxmlformats.org/wordprocessingml/2006/main" xmlns:w14="http://schemas.microsoft.com/office/word/2010/wordml" xmlns:w15="http://schemas.microsoft.com/office/word/2012/wordml" xmlns:wpg="http://schemas.microsoft.com/office/word/2010/wordprocessingGroup" xmlns:wpi="http://schemas.microsoft.com/office/word/2010/wordprocessingInk" xmlns:wne="http://schemas.microsoft.com/office/word/2006/wordml" xmlns:wps="http://schemas.microsoft.com/office/word/2010/wordprocessingShape" mc:Ignorable="w14 w15 wp14">
   <w:body>
     <w:p>
-      <w:proofErr w:type="spellStart"/>
-      <w:r>
-        <w:t>Telemetria</w:t>
-      </w:r>
-      <w:proofErr w:type="spellEnd"/>
-      <w:r>
-        <w:t xml:space="preserve"> - </w:t>
-      </w:r>
-      <w:proofErr w:type="spellStart"/>
-      <w:r>
-        <w:t>Equipe</w:t>
-      </w:r>
-      <w:proofErr w:type="spellEnd"/>
-      <w:r>
-        <w:t xml:space="preserve"> Solar </w:t>
-      </w:r>
-      <w:proofErr w:type="spellStart"/>
-      <w:r>
-        <w:t>Brasil</w:t>
-      </w:r>
-      <w:proofErr w:type="spellEnd"/>
+      <w:r>
+        <w:t>Telemetria - Equipe Solar Brasil</w:t>
+      </w:r>
     </w:p>
     <w:p>
       <w:r>
@@ -31,7 +13,7 @@
           <w:noProof/>
         </w:rPr>
         <w:drawing>
-          <wp:inline distT="0" distB="0" distL="0" distR="0">
+          <wp:inline distT="0" distB="0" distL="0" distR="0" wp14:anchorId="6415903E" wp14:editId="2A4B7A6F">
             <wp:extent cx="5943600" cy="4926965"/>
             <wp:effectExtent l="0" t="0" r="0" b="6985"/>
             <wp:docPr id="1" name="Imagem 1"/>
@@ -46,7 +28,7 @@
                     <pic:cNvPicPr/>
                   </pic:nvPicPr>
                   <pic:blipFill>
-                    <a:blip r:embed="rId6">
+                    <a:blip r:embed="rId5">
                       <a:extLst>
                         <a:ext uri="{28A0092B-C50C-407E-A947-70E740481C1C}">
                           <a14:useLocalDpi xmlns:a14="http://schemas.microsoft.com/office/drawing/2010/main" val="0"/>
@@ -76,7 +58,7 @@
     <w:p/>
     <w:p>
       <w:pPr>
-        <w:pStyle w:val="PargrafodaLista"/>
+        <w:pStyle w:val="ListParagraph"/>
         <w:numPr>
           <w:ilvl w:val="0"/>
           <w:numId w:val="1"/>
@@ -106,7 +88,7 @@
     </w:p>
     <w:p>
       <w:pPr>
-        <w:pStyle w:val="PargrafodaLista"/>
+        <w:pStyle w:val="ListParagraph"/>
         <w:numPr>
           <w:ilvl w:val="1"/>
           <w:numId w:val="1"/>
@@ -125,21 +107,7 @@
         <w:rPr>
           <w:lang w:val="pt-BR"/>
         </w:rPr>
-        <w:t xml:space="preserve"> [</w:t>
-      </w:r>
-      <w:proofErr w:type="gramStart"/>
-      <w:r>
-        <w:rPr>
-          <w:lang w:val="pt-BR"/>
-        </w:rPr>
-        <w:t>eSB1</w:t>
-      </w:r>
-      <w:proofErr w:type="gramEnd"/>
-      <w:r>
-        <w:rPr>
-          <w:lang w:val="pt-BR"/>
-        </w:rPr>
-        <w:t>]</w:t>
+        <w:t xml:space="preserve"> [eSB1]</w:t>
       </w:r>
       <w:r>
         <w:rPr>
@@ -150,7 +118,7 @@
     </w:p>
     <w:p>
       <w:pPr>
-        <w:pStyle w:val="PargrafodaLista"/>
+        <w:pStyle w:val="ListParagraph"/>
         <w:numPr>
           <w:ilvl w:val="0"/>
           <w:numId w:val="1"/>
@@ -169,26 +137,12 @@
         <w:rPr>
           <w:lang w:val="pt-BR"/>
         </w:rPr>
-        <w:t xml:space="preserve"> (</w:t>
-      </w:r>
-      <w:proofErr w:type="spellStart"/>
-      <w:r>
-        <w:rPr>
-          <w:lang w:val="pt-BR"/>
-        </w:rPr>
-        <w:t>Twitter</w:t>
-      </w:r>
-      <w:proofErr w:type="spellEnd"/>
-      <w:r>
-        <w:rPr>
-          <w:lang w:val="pt-BR"/>
-        </w:rPr>
-        <w:t>)</w:t>
-      </w:r>
-    </w:p>
-    <w:p>
-      <w:pPr>
-        <w:pStyle w:val="PargrafodaLista"/>
+        <w:t xml:space="preserve"> (Twitter)</w:t>
+      </w:r>
+    </w:p>
+    <w:p>
+      <w:pPr>
+        <w:pStyle w:val="ListParagraph"/>
         <w:numPr>
           <w:ilvl w:val="1"/>
           <w:numId w:val="1"/>
@@ -201,21 +155,7 @@
         <w:rPr>
           <w:lang w:val="pt-BR"/>
         </w:rPr>
-        <w:t xml:space="preserve">Hora e data do último </w:t>
-      </w:r>
-      <w:proofErr w:type="spellStart"/>
-      <w:r>
-        <w:rPr>
-          <w:lang w:val="pt-BR"/>
-        </w:rPr>
-        <w:t>twitter</w:t>
-      </w:r>
-      <w:proofErr w:type="spellEnd"/>
-      <w:r>
-        <w:rPr>
-          <w:lang w:val="pt-BR"/>
-        </w:rPr>
-        <w:t xml:space="preserve"> recebido</w:t>
+        <w:t>Hora e data do último twitter recebido</w:t>
       </w:r>
       <w:r>
         <w:rPr>
@@ -226,7 +166,7 @@
     </w:p>
     <w:p>
       <w:pPr>
-        <w:pStyle w:val="PargrafodaLista"/>
+        <w:pStyle w:val="ListParagraph"/>
         <w:numPr>
           <w:ilvl w:val="0"/>
           <w:numId w:val="1"/>
@@ -250,7 +190,7 @@
     </w:p>
     <w:p>
       <w:pPr>
-        <w:pStyle w:val="PargrafodaLista"/>
+        <w:pStyle w:val="ListParagraph"/>
         <w:numPr>
           <w:ilvl w:val="1"/>
           <w:numId w:val="1"/>
@@ -268,7 +208,7 @@
     </w:p>
     <w:p>
       <w:pPr>
-        <w:pStyle w:val="PargrafodaLista"/>
+        <w:pStyle w:val="ListParagraph"/>
         <w:numPr>
           <w:ilvl w:val="0"/>
           <w:numId w:val="1"/>
@@ -292,7 +232,7 @@
     </w:p>
     <w:p>
       <w:pPr>
-        <w:pStyle w:val="PargrafodaLista"/>
+        <w:pStyle w:val="ListParagraph"/>
         <w:numPr>
           <w:ilvl w:val="1"/>
           <w:numId w:val="1"/>
@@ -310,7 +250,7 @@
     </w:p>
     <w:p>
       <w:pPr>
-        <w:pStyle w:val="PargrafodaLista"/>
+        <w:pStyle w:val="ListParagraph"/>
         <w:numPr>
           <w:ilvl w:val="0"/>
           <w:numId w:val="1"/>
@@ -334,7 +274,7 @@
     </w:p>
     <w:p>
       <w:pPr>
-        <w:pStyle w:val="PargrafodaLista"/>
+        <w:pStyle w:val="ListParagraph"/>
         <w:numPr>
           <w:ilvl w:val="1"/>
           <w:numId w:val="1"/>
@@ -352,7 +292,7 @@
     </w:p>
     <w:p>
       <w:pPr>
-        <w:pStyle w:val="PargrafodaLista"/>
+        <w:pStyle w:val="ListParagraph"/>
         <w:numPr>
           <w:ilvl w:val="0"/>
           <w:numId w:val="1"/>
@@ -376,7 +316,7 @@
     </w:p>
     <w:p>
       <w:pPr>
-        <w:pStyle w:val="PargrafodaLista"/>
+        <w:pStyle w:val="ListParagraph"/>
         <w:numPr>
           <w:ilvl w:val="1"/>
           <w:numId w:val="1"/>
@@ -394,7 +334,7 @@
     </w:p>
     <w:p>
       <w:pPr>
-        <w:pStyle w:val="PargrafodaLista"/>
+        <w:pStyle w:val="ListParagraph"/>
         <w:numPr>
           <w:ilvl w:val="0"/>
           <w:numId w:val="1"/>
@@ -419,7 +359,7 @@
     </w:p>
     <w:p>
       <w:pPr>
-        <w:pStyle w:val="PargrafodaLista"/>
+        <w:pStyle w:val="ListParagraph"/>
         <w:numPr>
           <w:ilvl w:val="1"/>
           <w:numId w:val="1"/>
@@ -432,26 +372,12 @@
         <w:rPr>
           <w:lang w:val="pt-BR"/>
         </w:rPr>
-        <w:t xml:space="preserve">Corrente que está sendo </w:t>
-      </w:r>
-      <w:proofErr w:type="gramStart"/>
-      <w:r>
-        <w:rPr>
-          <w:lang w:val="pt-BR"/>
-        </w:rPr>
-        <w:t>fornecida ou consumida da bateria</w:t>
-      </w:r>
-      <w:proofErr w:type="gramEnd"/>
-      <w:r>
-        <w:rPr>
-          <w:lang w:val="pt-BR"/>
-        </w:rPr>
-        <w:t xml:space="preserve"> [-140.00, 120.00] Ampère.</w:t>
-      </w:r>
-    </w:p>
-    <w:p>
-      <w:pPr>
-        <w:pStyle w:val="PargrafodaLista"/>
+        <w:t>Corrente que está sendo fornecida ou consumida da bateria [-140.00, 120.00] Ampère.</w:t>
+      </w:r>
+    </w:p>
+    <w:p>
+      <w:pPr>
+        <w:pStyle w:val="ListParagraph"/>
         <w:numPr>
           <w:ilvl w:val="0"/>
           <w:numId w:val="1"/>
@@ -475,7 +401,7 @@
     </w:p>
     <w:p>
       <w:pPr>
-        <w:pStyle w:val="PargrafodaLista"/>
+        <w:pStyle w:val="ListParagraph"/>
         <w:numPr>
           <w:ilvl w:val="1"/>
           <w:numId w:val="1"/>
@@ -488,21 +414,7 @@
         <w:rPr>
           <w:lang w:val="pt-BR"/>
         </w:rPr>
-        <w:t xml:space="preserve">Corrente que está sendo </w:t>
-      </w:r>
-      <w:proofErr w:type="gramStart"/>
-      <w:r>
-        <w:rPr>
-          <w:lang w:val="pt-BR"/>
-        </w:rPr>
-        <w:t>fornecida</w:t>
-      </w:r>
-      <w:proofErr w:type="gramEnd"/>
-      <w:r>
-        <w:rPr>
-          <w:lang w:val="pt-BR"/>
-        </w:rPr>
-        <w:t xml:space="preserve"> pelos painéis solares [</w:t>
+        <w:t>Corrente que está sendo fornecida pelos painéis solares [</w:t>
       </w:r>
       <w:r>
         <w:rPr>
@@ -519,7 +431,7 @@
     </w:p>
     <w:p>
       <w:pPr>
-        <w:pStyle w:val="PargrafodaLista"/>
+        <w:pStyle w:val="ListParagraph"/>
         <w:numPr>
           <w:ilvl w:val="0"/>
           <w:numId w:val="1"/>
@@ -543,7 +455,7 @@
     </w:p>
     <w:p>
       <w:pPr>
-        <w:pStyle w:val="PargrafodaLista"/>
+        <w:pStyle w:val="ListParagraph"/>
         <w:numPr>
           <w:ilvl w:val="1"/>
           <w:numId w:val="1"/>
@@ -556,26 +468,12 @@
         <w:rPr>
           <w:lang w:val="pt-BR"/>
         </w:rPr>
-        <w:t xml:space="preserve">Corrente que está sendo </w:t>
-      </w:r>
-      <w:proofErr w:type="gramStart"/>
-      <w:r>
-        <w:rPr>
-          <w:lang w:val="pt-BR"/>
-        </w:rPr>
-        <w:t>consumida</w:t>
-      </w:r>
-      <w:proofErr w:type="gramEnd"/>
-      <w:r>
-        <w:rPr>
-          <w:lang w:val="pt-BR"/>
-        </w:rPr>
-        <w:t xml:space="preserve"> pelo motor [0.00, -140] Ampère.</w:t>
-      </w:r>
-    </w:p>
-    <w:p>
-      <w:pPr>
-        <w:pStyle w:val="PargrafodaLista"/>
+        <w:t>Corrente que está sendo consumida pelo motor [0.00, -140] Ampère.</w:t>
+      </w:r>
+    </w:p>
+    <w:p>
+      <w:pPr>
+        <w:pStyle w:val="ListParagraph"/>
         <w:numPr>
           <w:ilvl w:val="0"/>
           <w:numId w:val="1"/>
@@ -599,7 +497,7 @@
     </w:p>
     <w:p>
       <w:pPr>
-        <w:pStyle w:val="PargrafodaLista"/>
+        <w:pStyle w:val="ListParagraph"/>
         <w:numPr>
           <w:ilvl w:val="1"/>
           <w:numId w:val="1"/>
@@ -617,7 +515,7 @@
     </w:p>
     <w:p>
       <w:pPr>
-        <w:pStyle w:val="PargrafodaLista"/>
+        <w:pStyle w:val="ListParagraph"/>
         <w:numPr>
           <w:ilvl w:val="0"/>
           <w:numId w:val="1"/>
@@ -641,7 +539,7 @@
     </w:p>
     <w:p>
       <w:pPr>
-        <w:pStyle w:val="PargrafodaLista"/>
+        <w:pStyle w:val="ListParagraph"/>
         <w:numPr>
           <w:ilvl w:val="1"/>
           <w:numId w:val="1"/>
@@ -654,26 +552,12 @@
         <w:rPr>
           <w:lang w:val="pt-BR"/>
         </w:rPr>
-        <w:t xml:space="preserve">Latitude fornecida pelo smartphone em t = </w:t>
-      </w:r>
-      <w:proofErr w:type="gramStart"/>
-      <w:r>
-        <w:rPr>
-          <w:lang w:val="pt-BR"/>
-        </w:rPr>
-        <w:t>0 segundos</w:t>
-      </w:r>
-      <w:proofErr w:type="gramEnd"/>
-      <w:r>
-        <w:rPr>
-          <w:lang w:val="pt-BR"/>
-        </w:rPr>
-        <w:t>.</w:t>
-      </w:r>
-    </w:p>
-    <w:p>
-      <w:pPr>
-        <w:pStyle w:val="PargrafodaLista"/>
+        <w:t>Latitude fornecida pelo smartphone em t = 0 segundos.</w:t>
+      </w:r>
+    </w:p>
+    <w:p>
+      <w:pPr>
+        <w:pStyle w:val="ListParagraph"/>
         <w:numPr>
           <w:ilvl w:val="0"/>
           <w:numId w:val="1"/>
@@ -697,7 +581,7 @@
     </w:p>
     <w:p>
       <w:pPr>
-        <w:pStyle w:val="PargrafodaLista"/>
+        <w:pStyle w:val="ListParagraph"/>
         <w:numPr>
           <w:ilvl w:val="1"/>
           <w:numId w:val="1"/>
@@ -716,26 +600,12 @@
         <w:rPr>
           <w:lang w:val="pt-BR"/>
         </w:rPr>
-        <w:t xml:space="preserve"> fornecida pelo smartphone em t = </w:t>
-      </w:r>
-      <w:proofErr w:type="gramStart"/>
-      <w:r>
-        <w:rPr>
-          <w:lang w:val="pt-BR"/>
-        </w:rPr>
-        <w:t>0 segundos</w:t>
-      </w:r>
-      <w:proofErr w:type="gramEnd"/>
-      <w:r>
-        <w:rPr>
-          <w:lang w:val="pt-BR"/>
-        </w:rPr>
-        <w:t>.</w:t>
-      </w:r>
-    </w:p>
-    <w:p>
-      <w:pPr>
-        <w:pStyle w:val="PargrafodaLista"/>
+        <w:t xml:space="preserve"> fornecida pelo smartphone em t = 0 segundos.</w:t>
+      </w:r>
+    </w:p>
+    <w:p>
+      <w:pPr>
+        <w:pStyle w:val="ListParagraph"/>
         <w:numPr>
           <w:ilvl w:val="0"/>
           <w:numId w:val="1"/>
@@ -759,7 +629,7 @@
     </w:p>
     <w:p>
       <w:pPr>
-        <w:pStyle w:val="PargrafodaLista"/>
+        <w:pStyle w:val="ListParagraph"/>
         <w:numPr>
           <w:ilvl w:val="1"/>
           <w:numId w:val="1"/>
@@ -777,7 +647,7 @@
     </w:p>
     <w:p>
       <w:pPr>
-        <w:pStyle w:val="PargrafodaLista"/>
+        <w:pStyle w:val="ListParagraph"/>
         <w:numPr>
           <w:ilvl w:val="0"/>
           <w:numId w:val="1"/>
@@ -801,7 +671,7 @@
     </w:p>
     <w:p>
       <w:pPr>
-        <w:pStyle w:val="PargrafodaLista"/>
+        <w:pStyle w:val="ListParagraph"/>
         <w:numPr>
           <w:ilvl w:val="1"/>
           <w:numId w:val="1"/>
@@ -825,7 +695,7 @@
     </w:p>
     <w:p>
       <w:pPr>
-        <w:pStyle w:val="PargrafodaLista"/>
+        <w:pStyle w:val="ListParagraph"/>
         <w:numPr>
           <w:ilvl w:val="0"/>
           <w:numId w:val="1"/>
@@ -844,26 +714,12 @@
         <w:rPr>
           <w:lang w:val="pt-BR"/>
         </w:rPr>
-        <w:t xml:space="preserve"> (</w:t>
-      </w:r>
-      <w:proofErr w:type="gramStart"/>
-      <w:r>
-        <w:rPr>
-          <w:lang w:val="pt-BR"/>
-        </w:rPr>
-        <w:t>formulas.</w:t>
-      </w:r>
-      <w:proofErr w:type="gramEnd"/>
-      <w:r>
-        <w:rPr>
-          <w:lang w:val="pt-BR"/>
-        </w:rPr>
-        <w:t>py)</w:t>
-      </w:r>
-    </w:p>
-    <w:p>
-      <w:pPr>
-        <w:pStyle w:val="PargrafodaLista"/>
+        <w:t xml:space="preserve"> (formulas.py)</w:t>
+      </w:r>
+    </w:p>
+    <w:p>
+      <w:pPr>
+        <w:pStyle w:val="ListParagraph"/>
         <w:numPr>
           <w:ilvl w:val="1"/>
           <w:numId w:val="1"/>
@@ -876,21 +732,7 @@
         <w:rPr>
           <w:lang w:val="pt-BR"/>
         </w:rPr>
-        <w:t>Velocidade calculada por ‘</w:t>
-      </w:r>
-      <w:proofErr w:type="gramStart"/>
-      <w:r>
-        <w:rPr>
-          <w:lang w:val="pt-BR"/>
-        </w:rPr>
-        <w:t>fórmulas.</w:t>
-      </w:r>
-      <w:proofErr w:type="gramEnd"/>
-      <w:r>
-        <w:rPr>
-          <w:lang w:val="pt-BR"/>
-        </w:rPr>
-        <w:t>py’</w:t>
+        <w:t>Velocidade calculada por ‘fórmulas.py’</w:t>
       </w:r>
       <w:r>
         <w:rPr>
@@ -907,7 +749,7 @@
     </w:p>
     <w:p>
       <w:pPr>
-        <w:pStyle w:val="PargrafodaLista"/>
+        <w:pStyle w:val="ListParagraph"/>
         <w:numPr>
           <w:ilvl w:val="0"/>
           <w:numId w:val="1"/>
@@ -926,26 +768,12 @@
         <w:rPr>
           <w:lang w:val="pt-BR"/>
         </w:rPr>
-        <w:t xml:space="preserve"> (</w:t>
-      </w:r>
-      <w:proofErr w:type="gramStart"/>
-      <w:r>
-        <w:rPr>
-          <w:lang w:val="pt-BR"/>
-        </w:rPr>
-        <w:t>formulas.</w:t>
-      </w:r>
-      <w:proofErr w:type="gramEnd"/>
-      <w:r>
-        <w:rPr>
-          <w:lang w:val="pt-BR"/>
-        </w:rPr>
-        <w:t>py)</w:t>
-      </w:r>
-    </w:p>
-    <w:p>
-      <w:pPr>
-        <w:pStyle w:val="PargrafodaLista"/>
+        <w:t xml:space="preserve"> (formulas.py)</w:t>
+      </w:r>
+    </w:p>
+    <w:p>
+      <w:pPr>
+        <w:pStyle w:val="ListParagraph"/>
         <w:numPr>
           <w:ilvl w:val="1"/>
           <w:numId w:val="1"/>
@@ -958,21 +786,7 @@
         <w:rPr>
           <w:lang w:val="pt-BR"/>
         </w:rPr>
-        <w:t>Rotação do motor calculada por ‘</w:t>
-      </w:r>
-      <w:proofErr w:type="gramStart"/>
-      <w:r>
-        <w:rPr>
-          <w:lang w:val="pt-BR"/>
-        </w:rPr>
-        <w:t>fórmulas.</w:t>
-      </w:r>
-      <w:proofErr w:type="gramEnd"/>
-      <w:r>
-        <w:rPr>
-          <w:lang w:val="pt-BR"/>
-        </w:rPr>
-        <w:t>py’</w:t>
+        <w:t>Rotação do motor calculada por ‘fórmulas.py’</w:t>
       </w:r>
       <w:r>
         <w:rPr>
@@ -983,7 +797,7 @@
     </w:p>
     <w:p>
       <w:pPr>
-        <w:pStyle w:val="PargrafodaLista"/>
+        <w:pStyle w:val="ListParagraph"/>
         <w:numPr>
           <w:ilvl w:val="0"/>
           <w:numId w:val="1"/>
@@ -1002,26 +816,12 @@
         <w:rPr>
           <w:lang w:val="pt-BR"/>
         </w:rPr>
-        <w:t xml:space="preserve"> (</w:t>
-      </w:r>
-      <w:proofErr w:type="gramStart"/>
-      <w:r>
-        <w:rPr>
-          <w:lang w:val="pt-BR"/>
-        </w:rPr>
-        <w:t>formulas.</w:t>
-      </w:r>
-      <w:proofErr w:type="gramEnd"/>
-      <w:r>
-        <w:rPr>
-          <w:lang w:val="pt-BR"/>
-        </w:rPr>
-        <w:t>py)</w:t>
-      </w:r>
-    </w:p>
-    <w:p>
-      <w:pPr>
-        <w:pStyle w:val="PargrafodaLista"/>
+        <w:t xml:space="preserve"> (formulas.py)</w:t>
+      </w:r>
+    </w:p>
+    <w:p>
+      <w:pPr>
+        <w:pStyle w:val="ListParagraph"/>
         <w:numPr>
           <w:ilvl w:val="1"/>
           <w:numId w:val="1"/>
@@ -1046,23 +846,7 @@
         <w:rPr>
           <w:lang w:val="pt-BR"/>
         </w:rPr>
-        <w:t xml:space="preserve">100] </w:t>
-      </w:r>
-      <w:proofErr w:type="spellStart"/>
-      <w:proofErr w:type="gramStart"/>
-      <w:r>
-        <w:rPr>
-          <w:lang w:val="pt-BR"/>
-        </w:rPr>
-        <w:t>mn</w:t>
-      </w:r>
-      <w:proofErr w:type="spellEnd"/>
-      <w:proofErr w:type="gramEnd"/>
-      <w:r>
-        <w:rPr>
-          <w:lang w:val="pt-BR"/>
-        </w:rPr>
-        <w:t xml:space="preserve"> (milhas náuticas)</w:t>
+        <w:t>100] mn (milhas náuticas)</w:t>
       </w:r>
       <w:r>
         <w:rPr>
@@ -1073,7 +857,7 @@
     </w:p>
     <w:p>
       <w:pPr>
-        <w:pStyle w:val="PargrafodaLista"/>
+        <w:pStyle w:val="ListParagraph"/>
         <w:numPr>
           <w:ilvl w:val="0"/>
           <w:numId w:val="1"/>
@@ -1104,26 +888,12 @@
         <w:rPr>
           <w:lang w:val="pt-BR"/>
         </w:rPr>
-        <w:t xml:space="preserve"> (</w:t>
-      </w:r>
-      <w:proofErr w:type="gramStart"/>
-      <w:r>
-        <w:rPr>
-          <w:lang w:val="pt-BR"/>
-        </w:rPr>
-        <w:t>formulas.</w:t>
-      </w:r>
-      <w:proofErr w:type="gramEnd"/>
-      <w:r>
-        <w:rPr>
-          <w:lang w:val="pt-BR"/>
-        </w:rPr>
-        <w:t>py)</w:t>
-      </w:r>
-    </w:p>
-    <w:p>
-      <w:pPr>
-        <w:pStyle w:val="PargrafodaLista"/>
+        <w:t xml:space="preserve"> (formulas.py)</w:t>
+      </w:r>
+    </w:p>
+    <w:p>
+      <w:pPr>
+        <w:pStyle w:val="ListParagraph"/>
         <w:numPr>
           <w:ilvl w:val="1"/>
           <w:numId w:val="1"/>
@@ -1142,23 +912,7 @@
         <w:rPr>
           <w:lang w:val="pt-BR"/>
         </w:rPr>
-        <w:t xml:space="preserve"> [0.00, 100] </w:t>
-      </w:r>
-      <w:proofErr w:type="spellStart"/>
-      <w:proofErr w:type="gramStart"/>
-      <w:r>
-        <w:rPr>
-          <w:lang w:val="pt-BR"/>
-        </w:rPr>
-        <w:t>mn</w:t>
-      </w:r>
-      <w:proofErr w:type="spellEnd"/>
-      <w:proofErr w:type="gramEnd"/>
-      <w:r>
-        <w:rPr>
-          <w:lang w:val="pt-BR"/>
-        </w:rPr>
-        <w:t xml:space="preserve"> (milhas náuticas)</w:t>
+        <w:t xml:space="preserve"> [0.00, 100] mn (milhas náuticas)</w:t>
       </w:r>
       <w:r>
         <w:rPr>
@@ -1176,7 +930,7 @@
     </w:p>
     <w:p>
       <w:pPr>
-        <w:pStyle w:val="PargrafodaLista"/>
+        <w:pStyle w:val="ListParagraph"/>
         <w:numPr>
           <w:ilvl w:val="0"/>
           <w:numId w:val="2"/>
@@ -1195,32 +949,18 @@
         <w:rPr>
           <w:lang w:val="pt-BR"/>
         </w:rPr>
-        <w:t xml:space="preserve">da </w:t>
-      </w:r>
-      <w:proofErr w:type="gramStart"/>
-      <w:r>
-        <w:rPr>
-          <w:lang w:val="pt-BR"/>
-        </w:rPr>
-        <w:t>bateria</w:t>
-      </w:r>
-      <w:r>
-        <w:rPr>
-          <w:lang w:val="pt-BR"/>
-        </w:rPr>
-        <w:t>(</w:t>
-      </w:r>
-      <w:proofErr w:type="gramEnd"/>
-      <w:r>
-        <w:rPr>
-          <w:lang w:val="pt-BR"/>
-        </w:rPr>
-        <w:t>A) x Tempo (HH:MM:SS)].</w:t>
-      </w:r>
-    </w:p>
-    <w:p>
-      <w:pPr>
-        <w:pStyle w:val="PargrafodaLista"/>
+        <w:t>da bateria</w:t>
+      </w:r>
+      <w:r>
+        <w:rPr>
+          <w:lang w:val="pt-BR"/>
+        </w:rPr>
+        <w:t>(A) x Tempo (HH:MM:SS)].</w:t>
+      </w:r>
+    </w:p>
+    <w:p>
+      <w:pPr>
+        <w:pStyle w:val="ListParagraph"/>
         <w:numPr>
           <w:ilvl w:val="1"/>
           <w:numId w:val="2"/>
@@ -1238,7 +978,7 @@
     </w:p>
     <w:p>
       <w:pPr>
-        <w:pStyle w:val="PargrafodaLista"/>
+        <w:pStyle w:val="ListParagraph"/>
         <w:numPr>
           <w:ilvl w:val="2"/>
           <w:numId w:val="2"/>
@@ -1268,7 +1008,7 @@
     </w:p>
     <w:p>
       <w:pPr>
-        <w:pStyle w:val="PargrafodaLista"/>
+        <w:pStyle w:val="ListParagraph"/>
         <w:numPr>
           <w:ilvl w:val="2"/>
           <w:numId w:val="2"/>
@@ -1281,20 +1021,12 @@
         <w:rPr>
           <w:lang w:val="pt-BR"/>
         </w:rPr>
-        <w:t>Forma-se uma dupla (Corrente, Tempo</w:t>
-      </w:r>
-      <w:proofErr w:type="gramStart"/>
-      <w:r>
-        <w:rPr>
-          <w:lang w:val="pt-BR"/>
-        </w:rPr>
-        <w:t>)</w:t>
-      </w:r>
-      <w:proofErr w:type="gramEnd"/>
-    </w:p>
-    <w:p>
-      <w:pPr>
-        <w:pStyle w:val="PargrafodaLista"/>
+        <w:t>Forma-se uma dupla (Corrente, Tempo)</w:t>
+      </w:r>
+    </w:p>
+    <w:p>
+      <w:pPr>
+        <w:pStyle w:val="ListParagraph"/>
         <w:numPr>
           <w:ilvl w:val="2"/>
           <w:numId w:val="2"/>
@@ -1312,7 +1044,7 @@
     </w:p>
     <w:p>
       <w:pPr>
-        <w:pStyle w:val="PargrafodaLista"/>
+        <w:pStyle w:val="ListParagraph"/>
         <w:numPr>
           <w:ilvl w:val="3"/>
           <w:numId w:val="2"/>
@@ -1325,26 +1057,12 @@
         <w:rPr>
           <w:lang w:val="pt-BR"/>
         </w:rPr>
-        <w:t>É o horário [</w:t>
-      </w:r>
-      <w:proofErr w:type="gramStart"/>
-      <w:r>
-        <w:rPr>
-          <w:lang w:val="pt-BR"/>
-        </w:rPr>
-        <w:t>HH:</w:t>
-      </w:r>
-      <w:proofErr w:type="gramEnd"/>
-      <w:r>
-        <w:rPr>
-          <w:lang w:val="pt-BR"/>
-        </w:rPr>
-        <w:t>MM:SS] em que o valor da corrente chegou.</w:t>
-      </w:r>
-    </w:p>
-    <w:p>
-      <w:pPr>
-        <w:pStyle w:val="PargrafodaLista"/>
+        <w:t>É o horário [HH:MM:SS] em que o valor da corrente chegou.</w:t>
+      </w:r>
+    </w:p>
+    <w:p>
+      <w:pPr>
+        <w:pStyle w:val="ListParagraph"/>
         <w:numPr>
           <w:ilvl w:val="2"/>
           <w:numId w:val="2"/>
@@ -1357,26 +1075,12 @@
         <w:rPr>
           <w:lang w:val="pt-BR"/>
         </w:rPr>
-        <w:t xml:space="preserve">Essa dupla é armazenada em uma lista, </w:t>
-      </w:r>
-      <w:proofErr w:type="spellStart"/>
-      <w:r>
-        <w:rPr>
-          <w:lang w:val="pt-BR"/>
-        </w:rPr>
-        <w:t>tupla</w:t>
-      </w:r>
-      <w:proofErr w:type="spellEnd"/>
-      <w:r>
-        <w:rPr>
-          <w:lang w:val="pt-BR"/>
-        </w:rPr>
-        <w:t>...</w:t>
-      </w:r>
-    </w:p>
-    <w:p>
-      <w:pPr>
-        <w:pStyle w:val="PargrafodaLista"/>
+        <w:t>Essa dupla é armazenada em uma lista, tupla...</w:t>
+      </w:r>
+    </w:p>
+    <w:p>
+      <w:pPr>
+        <w:pStyle w:val="ListParagraph"/>
         <w:numPr>
           <w:ilvl w:val="2"/>
           <w:numId w:val="2"/>
@@ -1394,7 +1098,7 @@
     </w:p>
     <w:p>
       <w:pPr>
-        <w:pStyle w:val="PargrafodaLista"/>
+        <w:pStyle w:val="ListParagraph"/>
         <w:numPr>
           <w:ilvl w:val="1"/>
           <w:numId w:val="2"/>
@@ -1412,7 +1116,7 @@
     </w:p>
     <w:p>
       <w:pPr>
-        <w:pStyle w:val="PargrafodaLista"/>
+        <w:pStyle w:val="ListParagraph"/>
         <w:numPr>
           <w:ilvl w:val="2"/>
           <w:numId w:val="2"/>
@@ -1430,7 +1134,7 @@
     </w:p>
     <w:p>
       <w:pPr>
-        <w:pStyle w:val="PargrafodaLista"/>
+        <w:pStyle w:val="ListParagraph"/>
         <w:numPr>
           <w:ilvl w:val="3"/>
           <w:numId w:val="2"/>
@@ -1443,26 +1147,12 @@
         <w:rPr>
           <w:lang w:val="pt-BR"/>
         </w:rPr>
-        <w:t>‘Ti’ é o tempo inicial que se quer integrar em [</w:t>
-      </w:r>
-      <w:proofErr w:type="gramStart"/>
-      <w:r>
-        <w:rPr>
-          <w:lang w:val="pt-BR"/>
-        </w:rPr>
-        <w:t>HH:</w:t>
-      </w:r>
-      <w:proofErr w:type="gramEnd"/>
-      <w:r>
-        <w:rPr>
-          <w:lang w:val="pt-BR"/>
-        </w:rPr>
-        <w:t>MM:SS].</w:t>
-      </w:r>
-    </w:p>
-    <w:p>
-      <w:pPr>
-        <w:pStyle w:val="PargrafodaLista"/>
+        <w:t>‘Ti’ é o tempo inicial que se quer integrar em [HH:MM:SS].</w:t>
+      </w:r>
+    </w:p>
+    <w:p>
+      <w:pPr>
+        <w:pStyle w:val="ListParagraph"/>
         <w:numPr>
           <w:ilvl w:val="3"/>
           <w:numId w:val="2"/>
@@ -1475,21 +1165,7 @@
         <w:rPr>
           <w:lang w:val="pt-BR"/>
         </w:rPr>
-        <w:t>‘</w:t>
-      </w:r>
-      <w:proofErr w:type="gramStart"/>
-      <w:r>
-        <w:rPr>
-          <w:lang w:val="pt-BR"/>
-        </w:rPr>
-        <w:t>Tf”</w:t>
-      </w:r>
-      <w:proofErr w:type="gramEnd"/>
-      <w:r>
-        <w:rPr>
-          <w:lang w:val="pt-BR"/>
-        </w:rPr>
-        <w:t xml:space="preserve"> é o tempo final </w:t>
+        <w:t xml:space="preserve">‘Tf” é o tempo final </w:t>
       </w:r>
       <w:r>
         <w:rPr>
@@ -1506,7 +1182,7 @@
     </w:p>
     <w:p>
       <w:pPr>
-        <w:pStyle w:val="PargrafodaLista"/>
+        <w:pStyle w:val="ListParagraph"/>
         <w:numPr>
           <w:ilvl w:val="4"/>
           <w:numId w:val="2"/>
@@ -1520,21 +1196,7 @@
           <w:lang w:val="pt-BR"/>
         </w:rPr>
         <w:lastRenderedPageBreak/>
-        <w:t xml:space="preserve">Obs.: Como o tempo inserido pode não coincidir com algum valor presente nas duplas, </w:t>
-      </w:r>
-      <w:proofErr w:type="gramStart"/>
-      <w:r>
-        <w:rPr>
-          <w:lang w:val="pt-BR"/>
-        </w:rPr>
-        <w:t>a</w:t>
-      </w:r>
-      <w:proofErr w:type="gramEnd"/>
-      <w:r>
-        <w:rPr>
-          <w:lang w:val="pt-BR"/>
-        </w:rPr>
-        <w:t xml:space="preserve"> integração começará e terminará nos valores mais próximos presentes</w:t>
+        <w:t>Obs.: Como o tempo inserido pode não coincidir com algum valor presente nas duplas, a integração começará e terminará nos valores mais próximos presentes</w:t>
       </w:r>
       <w:r>
         <w:rPr>
@@ -1551,7 +1213,7 @@
     </w:p>
     <w:p>
       <w:pPr>
-        <w:pStyle w:val="PargrafodaLista"/>
+        <w:pStyle w:val="ListParagraph"/>
         <w:numPr>
           <w:ilvl w:val="3"/>
           <w:numId w:val="2"/>
@@ -1569,7 +1231,7 @@
     </w:p>
     <w:p>
       <w:pPr>
-        <w:pStyle w:val="PargrafodaLista"/>
+        <w:pStyle w:val="ListParagraph"/>
         <w:numPr>
           <w:ilvl w:val="2"/>
           <w:numId w:val="2"/>
@@ -1593,7 +1255,7 @@
     </w:p>
     <w:p>
       <w:pPr>
-        <w:pStyle w:val="PargrafodaLista"/>
+        <w:pStyle w:val="ListParagraph"/>
         <w:numPr>
           <w:ilvl w:val="3"/>
           <w:numId w:val="2"/>
@@ -1632,7 +1294,7 @@
     </w:p>
     <w:tbl>
       <w:tblPr>
-        <w:tblStyle w:val="ListaColorida-nfase5"/>
+        <w:tblStyle w:val="ColorfulList-Accent5"/>
         <w:tblW w:w="0" w:type="auto"/>
         <w:tblLook w:val="04A0" w:firstRow="1" w:lastRow="0" w:firstColumn="1" w:lastColumn="0" w:noHBand="0" w:noVBand="1"/>
       </w:tblPr>
@@ -2510,8 +2172,6 @@
               </w:rPr>
               <w:t>-</w:t>
             </w:r>
-            <w:bookmarkStart w:id="0" w:name="_GoBack"/>
-            <w:bookmarkEnd w:id="0"/>
           </w:p>
         </w:tc>
         <w:tc>
@@ -2711,19 +2371,11 @@
                 <w:lang w:val="pt-BR"/>
               </w:rPr>
             </w:pPr>
-            <w:proofErr w:type="gramStart"/>
-            <w:r>
-              <w:rPr>
-                <w:lang w:val="pt-BR"/>
-              </w:rPr>
-              <w:t>HH:</w:t>
-            </w:r>
-            <w:proofErr w:type="gramEnd"/>
-            <w:r>
-              <w:rPr>
-                <w:lang w:val="pt-BR"/>
-              </w:rPr>
-              <w:t>MM:SS</w:t>
+            <w:r>
+              <w:rPr>
+                <w:lang w:val="pt-BR"/>
+              </w:rPr>
+              <w:t>HH:MM:SS</w:t>
             </w:r>
           </w:p>
         </w:tc>
@@ -3004,9 +2656,10 @@
             </w:pPr>
             <w:r>
               <w:rPr>
-                <w:lang w:val="pt-BR"/>
-              </w:rPr>
-              <w:t>-</w:t>
+                <w:color w:val="FF0000"/>
+                <w:lang w:val="pt-BR"/>
+              </w:rPr>
+              <w:t>B</w:t>
             </w:r>
           </w:p>
         </w:tc>
@@ -3044,7 +2697,13 @@
               <w:rPr>
                 <w:lang w:val="pt-BR"/>
               </w:rPr>
-              <w:t>-</w:t>
+              <w:t>T</w:t>
+            </w:r>
+            <w:r>
+              <w:rPr>
+                <w:lang w:val="pt-BR"/>
+              </w:rPr>
+              <w:t>exto</w:t>
             </w:r>
           </w:p>
         </w:tc>
@@ -3138,19 +2797,11 @@
                 <w:lang w:val="pt-BR"/>
               </w:rPr>
             </w:pPr>
-            <w:proofErr w:type="gramStart"/>
-            <w:r>
-              <w:rPr>
-                <w:lang w:val="pt-BR"/>
-              </w:rPr>
-              <w:t>HH:</w:t>
-            </w:r>
-            <w:proofErr w:type="gramEnd"/>
-            <w:r>
-              <w:rPr>
-                <w:lang w:val="pt-BR"/>
-              </w:rPr>
-              <w:t>MM:SS</w:t>
+            <w:r>
+              <w:rPr>
+                <w:lang w:val="pt-BR"/>
+              </w:rPr>
+              <w:t>HH:MM:SS</w:t>
             </w:r>
           </w:p>
         </w:tc>
@@ -3165,7 +2816,6 @@
                 <w:lang w:val="pt-BR"/>
               </w:rPr>
             </w:pPr>
-            <w:proofErr w:type="spellStart"/>
             <w:r>
               <w:rPr>
                 <w:lang w:val="pt-BR"/>
@@ -3178,7 +2828,6 @@
               </w:rPr>
               <w:t>witter</w:t>
             </w:r>
-            <w:proofErr w:type="spellEnd"/>
           </w:p>
         </w:tc>
         <w:tc>
@@ -3274,19 +2923,11 @@
                 <w:lang w:val="pt-BR"/>
               </w:rPr>
             </w:pPr>
-            <w:proofErr w:type="gramStart"/>
-            <w:r>
-              <w:rPr>
-                <w:lang w:val="pt-BR"/>
-              </w:rPr>
-              <w:t>formulas</w:t>
-            </w:r>
-            <w:proofErr w:type="gramEnd"/>
-            <w:r>
-              <w:rPr>
-                <w:lang w:val="pt-BR"/>
-              </w:rPr>
-              <w:t>.py</w:t>
+            <w:r>
+              <w:rPr>
+                <w:lang w:val="pt-BR"/>
+              </w:rPr>
+              <w:t>formulas.py</w:t>
             </w:r>
           </w:p>
         </w:tc>
@@ -3380,19 +3021,11 @@
                 <w:lang w:val="pt-BR"/>
               </w:rPr>
             </w:pPr>
-            <w:proofErr w:type="gramStart"/>
-            <w:r>
-              <w:rPr>
-                <w:lang w:val="pt-BR"/>
-              </w:rPr>
-              <w:t>formulas</w:t>
-            </w:r>
-            <w:proofErr w:type="gramEnd"/>
-            <w:r>
-              <w:rPr>
-                <w:lang w:val="pt-BR"/>
-              </w:rPr>
-              <w:t>.py</w:t>
+            <w:r>
+              <w:rPr>
+                <w:lang w:val="pt-BR"/>
+              </w:rPr>
+              <w:t>formulas.py</w:t>
             </w:r>
           </w:p>
         </w:tc>
@@ -3489,19 +3122,11 @@
                 <w:lang w:val="pt-BR"/>
               </w:rPr>
             </w:pPr>
-            <w:proofErr w:type="gramStart"/>
-            <w:r>
-              <w:rPr>
-                <w:lang w:val="pt-BR"/>
-              </w:rPr>
-              <w:t>formulas</w:t>
-            </w:r>
-            <w:proofErr w:type="gramEnd"/>
-            <w:r>
-              <w:rPr>
-                <w:lang w:val="pt-BR"/>
-              </w:rPr>
-              <w:t>.py</w:t>
+            <w:r>
+              <w:rPr>
+                <w:lang w:val="pt-BR"/>
+              </w:rPr>
+              <w:t>formulas.py</w:t>
             </w:r>
           </w:p>
         </w:tc>
@@ -3516,14 +3141,12 @@
                 <w:lang w:val="pt-BR"/>
               </w:rPr>
             </w:pPr>
-            <w:proofErr w:type="gramStart"/>
             <w:r>
               <w:rPr>
                 <w:lang w:val="pt-BR"/>
               </w:rPr>
               <w:t>rpm</w:t>
             </w:r>
-            <w:proofErr w:type="gramEnd"/>
           </w:p>
         </w:tc>
       </w:tr>
@@ -3597,19 +3220,11 @@
                 <w:lang w:val="pt-BR"/>
               </w:rPr>
             </w:pPr>
-            <w:proofErr w:type="gramStart"/>
-            <w:r>
-              <w:rPr>
-                <w:lang w:val="pt-BR"/>
-              </w:rPr>
-              <w:t>formulas</w:t>
-            </w:r>
-            <w:proofErr w:type="gramEnd"/>
-            <w:r>
-              <w:rPr>
-                <w:lang w:val="pt-BR"/>
-              </w:rPr>
-              <w:t>.py</w:t>
+            <w:r>
+              <w:rPr>
+                <w:lang w:val="pt-BR"/>
+              </w:rPr>
+              <w:t>formulas.py</w:t>
             </w:r>
           </w:p>
         </w:tc>
@@ -3640,23 +3255,7 @@
               <w:rPr>
                 <w:lang w:val="pt-BR"/>
               </w:rPr>
-              <w:t xml:space="preserve"> [</w:t>
-            </w:r>
-            <w:proofErr w:type="spellStart"/>
-            <w:proofErr w:type="gramStart"/>
-            <w:r>
-              <w:rPr>
-                <w:lang w:val="pt-BR"/>
-              </w:rPr>
-              <w:t>mn</w:t>
-            </w:r>
-            <w:proofErr w:type="spellEnd"/>
-            <w:proofErr w:type="gramEnd"/>
-            <w:r>
-              <w:rPr>
-                <w:lang w:val="pt-BR"/>
-              </w:rPr>
-              <w:t>]</w:t>
+              <w:t xml:space="preserve"> [mn]</w:t>
             </w:r>
           </w:p>
         </w:tc>
@@ -3734,19 +3333,11 @@
                 <w:lang w:val="pt-BR"/>
               </w:rPr>
             </w:pPr>
-            <w:proofErr w:type="gramStart"/>
-            <w:r>
-              <w:rPr>
-                <w:lang w:val="pt-BR"/>
-              </w:rPr>
-              <w:t>formulas</w:t>
-            </w:r>
-            <w:proofErr w:type="gramEnd"/>
-            <w:r>
-              <w:rPr>
-                <w:lang w:val="pt-BR"/>
-              </w:rPr>
-              <w:t>.py</w:t>
+            <w:r>
+              <w:rPr>
+                <w:lang w:val="pt-BR"/>
+              </w:rPr>
+              <w:t>formulas.py</w:t>
             </w:r>
           </w:p>
         </w:tc>
@@ -3765,28 +3356,217 @@
               <w:rPr>
                 <w:lang w:val="pt-BR"/>
               </w:rPr>
-              <w:t>Milha náutica [</w:t>
-            </w:r>
-            <w:proofErr w:type="spellStart"/>
-            <w:proofErr w:type="gramStart"/>
-            <w:r>
-              <w:rPr>
-                <w:lang w:val="pt-BR"/>
-              </w:rPr>
-              <w:t>mn</w:t>
-            </w:r>
-            <w:proofErr w:type="spellEnd"/>
-            <w:proofErr w:type="gramEnd"/>
-            <w:r>
-              <w:rPr>
-                <w:lang w:val="pt-BR"/>
-              </w:rPr>
-              <w:t>]</w:t>
-            </w:r>
+              <w:t>Milha náutica [mn]</w:t>
+            </w:r>
+          </w:p>
+        </w:tc>
+      </w:tr>
+      <w:tr>
+        <w:tc>
+          <w:tcPr>
+            <w:cnfStyle w:val="001000000000" w:firstRow="0" w:lastRow="0" w:firstColumn="1" w:lastColumn="0" w:oddVBand="0" w:evenVBand="0" w:oddHBand="0" w:evenHBand="0" w:firstRowFirstColumn="0" w:firstRowLastColumn="0" w:lastRowFirstColumn="0" w:lastRowLastColumn="0"/>
+            <w:tcW w:w="738" w:type="dxa"/>
+          </w:tcPr>
+          <w:p>
+            <w:pPr>
+              <w:jc w:val="center"/>
+              <w:rPr>
+                <w:lang w:val="pt-BR"/>
+              </w:rPr>
+            </w:pPr>
+            <w:r>
+              <w:rPr>
+                <w:color w:val="FF0000"/>
+                <w:lang w:val="pt-BR"/>
+              </w:rPr>
+              <w:t>$</w:t>
+            </w:r>
+          </w:p>
+        </w:tc>
+        <w:tc>
+          <w:tcPr>
+            <w:tcW w:w="3510" w:type="dxa"/>
+          </w:tcPr>
+          <w:p>
+            <w:pPr>
+              <w:cnfStyle w:val="000000000000" w:firstRow="0" w:lastRow="0" w:firstColumn="0" w:lastColumn="0" w:oddVBand="0" w:evenVBand="0" w:oddHBand="0" w:evenHBand="0" w:firstRowFirstColumn="0" w:firstRowLastColumn="0" w:lastRowFirstColumn="0" w:lastRowLastColumn="0"/>
+              <w:rPr>
+                <w:lang w:val="pt-BR"/>
+              </w:rPr>
+            </w:pPr>
+            <w:r>
+              <w:rPr>
+                <w:lang w:val="pt-BR"/>
+              </w:rPr>
+              <w:t>Mensagem barco -&gt; central</w:t>
+            </w:r>
+          </w:p>
+        </w:tc>
+        <w:tc>
+          <w:tcPr>
+            <w:tcW w:w="1890" w:type="dxa"/>
+          </w:tcPr>
+          <w:p>
+            <w:pPr>
+              <w:cnfStyle w:val="000000000000" w:firstRow="0" w:lastRow="0" w:firstColumn="0" w:lastColumn="0" w:oddVBand="0" w:evenVBand="0" w:oddHBand="0" w:evenHBand="0" w:firstRowFirstColumn="0" w:firstRowLastColumn="0" w:lastRowFirstColumn="0" w:lastRowLastColumn="0"/>
+              <w:rPr>
+                <w:lang w:val="pt-BR"/>
+              </w:rPr>
+            </w:pPr>
+            <w:r>
+              <w:rPr>
+                <w:lang w:val="pt-BR"/>
+              </w:rPr>
+              <w:t>Texto</w:t>
+            </w:r>
+          </w:p>
+        </w:tc>
+        <w:tc>
+          <w:tcPr>
+            <w:tcW w:w="1440" w:type="dxa"/>
+          </w:tcPr>
+          <w:p>
+            <w:pPr>
+              <w:cnfStyle w:val="000000000000" w:firstRow="0" w:lastRow="0" w:firstColumn="0" w:lastColumn="0" w:oddVBand="0" w:evenVBand="0" w:oddHBand="0" w:evenHBand="0" w:firstRowFirstColumn="0" w:firstRowLastColumn="0" w:lastRowFirstColumn="0" w:lastRowLastColumn="0"/>
+              <w:rPr>
+                <w:lang w:val="pt-BR"/>
+              </w:rPr>
+            </w:pPr>
+            <w:r>
+              <w:rPr>
+                <w:lang w:val="pt-BR"/>
+              </w:rPr>
+              <w:t>Smartphone</w:t>
+            </w:r>
+          </w:p>
+        </w:tc>
+        <w:tc>
+          <w:tcPr>
+            <w:tcW w:w="1998" w:type="dxa"/>
+          </w:tcPr>
+          <w:p>
+            <w:pPr>
+              <w:cnfStyle w:val="000000000000" w:firstRow="0" w:lastRow="0" w:firstColumn="0" w:lastColumn="0" w:oddVBand="0" w:evenVBand="0" w:oddHBand="0" w:evenHBand="0" w:firstRowFirstColumn="0" w:firstRowLastColumn="0" w:lastRowFirstColumn="0" w:lastRowLastColumn="0"/>
+              <w:rPr>
+                <w:lang w:val="pt-BR"/>
+              </w:rPr>
+            </w:pPr>
+            <w:r>
+              <w:rPr>
+                <w:lang w:val="pt-BR"/>
+              </w:rPr>
+              <w:t>-</w:t>
+            </w:r>
+          </w:p>
+        </w:tc>
+      </w:tr>
+      <w:tr>
+        <w:trPr>
+          <w:cnfStyle w:val="000000100000" w:firstRow="0" w:lastRow="0" w:firstColumn="0" w:lastColumn="0" w:oddVBand="0" w:evenVBand="0" w:oddHBand="1" w:evenHBand="0" w:firstRowFirstColumn="0" w:firstRowLastColumn="0" w:lastRowFirstColumn="0" w:lastRowLastColumn="0"/>
+        </w:trPr>
+        <w:tc>
+          <w:tcPr>
+            <w:cnfStyle w:val="001000000000" w:firstRow="0" w:lastRow="0" w:firstColumn="1" w:lastColumn="0" w:oddVBand="0" w:evenVBand="0" w:oddHBand="0" w:evenHBand="0" w:firstRowFirstColumn="0" w:firstRowLastColumn="0" w:lastRowFirstColumn="0" w:lastRowLastColumn="0"/>
+            <w:tcW w:w="738" w:type="dxa"/>
+          </w:tcPr>
+          <w:p>
+            <w:pPr>
+              <w:jc w:val="center"/>
+              <w:rPr>
+                <w:lang w:val="pt-BR"/>
+              </w:rPr>
+            </w:pPr>
+          </w:p>
+        </w:tc>
+        <w:tc>
+          <w:tcPr>
+            <w:tcW w:w="3510" w:type="dxa"/>
+          </w:tcPr>
+          <w:p>
+            <w:pPr>
+              <w:cnfStyle w:val="000000100000" w:firstRow="0" w:lastRow="0" w:firstColumn="0" w:lastColumn="0" w:oddVBand="0" w:evenVBand="0" w:oddHBand="1" w:evenHBand="0" w:firstRowFirstColumn="0" w:firstRowLastColumn="0" w:lastRowFirstColumn="0" w:lastRowLastColumn="0"/>
+              <w:rPr>
+                <w:lang w:val="pt-BR"/>
+              </w:rPr>
+            </w:pPr>
+          </w:p>
+        </w:tc>
+        <w:tc>
+          <w:tcPr>
+            <w:tcW w:w="1890" w:type="dxa"/>
+          </w:tcPr>
+          <w:p>
+            <w:pPr>
+              <w:cnfStyle w:val="000000100000" w:firstRow="0" w:lastRow="0" w:firstColumn="0" w:lastColumn="0" w:oddVBand="0" w:evenVBand="0" w:oddHBand="1" w:evenHBand="0" w:firstRowFirstColumn="0" w:firstRowLastColumn="0" w:lastRowFirstColumn="0" w:lastRowLastColumn="0"/>
+              <w:rPr>
+                <w:lang w:val="pt-BR"/>
+              </w:rPr>
+            </w:pPr>
+          </w:p>
+        </w:tc>
+        <w:tc>
+          <w:tcPr>
+            <w:tcW w:w="1440" w:type="dxa"/>
+          </w:tcPr>
+          <w:p>
+            <w:pPr>
+              <w:cnfStyle w:val="000000100000" w:firstRow="0" w:lastRow="0" w:firstColumn="0" w:lastColumn="0" w:oddVBand="0" w:evenVBand="0" w:oddHBand="1" w:evenHBand="0" w:firstRowFirstColumn="0" w:firstRowLastColumn="0" w:lastRowFirstColumn="0" w:lastRowLastColumn="0"/>
+              <w:rPr>
+                <w:lang w:val="pt-BR"/>
+              </w:rPr>
+            </w:pPr>
+          </w:p>
+        </w:tc>
+        <w:tc>
+          <w:tcPr>
+            <w:tcW w:w="1998" w:type="dxa"/>
+          </w:tcPr>
+          <w:p>
+            <w:pPr>
+              <w:cnfStyle w:val="000000100000" w:firstRow="0" w:lastRow="0" w:firstColumn="0" w:lastColumn="0" w:oddVBand="0" w:evenVBand="0" w:oddHBand="1" w:evenHBand="0" w:firstRowFirstColumn="0" w:firstRowLastColumn="0" w:lastRowFirstColumn="0" w:lastRowLastColumn="0"/>
+              <w:rPr>
+                <w:lang w:val="pt-BR"/>
+              </w:rPr>
+            </w:pPr>
           </w:p>
         </w:tc>
       </w:tr>
     </w:tbl>
+    <w:p>
+      <w:pPr>
+        <w:rPr>
+          <w:lang w:val="pt-BR"/>
+        </w:rPr>
+      </w:pPr>
+    </w:p>
+    <w:p>
+      <w:pPr>
+        <w:rPr>
+          <w:lang w:val="pt-BR"/>
+        </w:rPr>
+      </w:pPr>
+      <w:r>
+        <w:rPr>
+          <w:lang w:val="pt-BR"/>
+        </w:rPr>
+        <w:t>Obs:</w:t>
+      </w:r>
+      <w:r>
+        <w:rPr>
+          <w:lang w:val="pt-BR"/>
+        </w:rPr>
+        <w:t xml:space="preserve"> Os marcadores “B” e “$” são os únicos textuais, não devem ocorrer em um mesmo tweet, e devem ser sempre o último marcador da mensagem (podendo ser o único).</w:t>
+      </w:r>
+      <w:bookmarkStart w:id="0" w:name="_GoBack"/>
+      <w:bookmarkEnd w:id="0"/>
+    </w:p>
+    <w:p>
+      <w:pPr>
+        <w:rPr>
+          <w:lang w:val="pt-BR"/>
+        </w:rPr>
+      </w:pPr>
+    </w:p>
     <w:p>
       <w:pPr>
         <w:rPr>
@@ -3805,7 +3585,7 @@
 </file>
 
 <file path=word/numbering.xml><?xml version="1.0" encoding="utf-8"?>
-<w:numbering xmlns:wpc="http://schemas.microsoft.com/office/word/2010/wordprocessingCanvas" xmlns:mc="http://schemas.openxmlformats.org/markup-compatibility/2006" xmlns:o="urn:schemas-microsoft-com:office:office" xmlns:r="http://schemas.openxmlformats.org/officeDocument/2006/relationships" xmlns:m="http://schemas.openxmlformats.org/officeDocument/2006/math" xmlns:v="urn:schemas-microsoft-com:vml" xmlns:wp14="http://schemas.microsoft.com/office/word/2010/wordprocessingDrawing" xmlns:wp="http://schemas.openxmlformats.org/drawingml/2006/wordprocessingDrawing" xmlns:w10="urn:schemas-microsoft-com:office:word" xmlns:w="http://schemas.openxmlformats.org/wordprocessingml/2006/main" xmlns:w14="http://schemas.microsoft.com/office/word/2010/wordml" xmlns:wpg="http://schemas.microsoft.com/office/word/2010/wordprocessingGroup" xmlns:wpi="http://schemas.microsoft.com/office/word/2010/wordprocessingInk" xmlns:wne="http://schemas.microsoft.com/office/word/2006/wordml" xmlns:wps="http://schemas.microsoft.com/office/word/2010/wordprocessingShape" mc:Ignorable="w14 wp14">
+<w:numbering xmlns:wpc="http://schemas.microsoft.com/office/word/2010/wordprocessingCanvas" xmlns:mo="http://schemas.microsoft.com/office/mac/office/2008/main" xmlns:mc="http://schemas.openxmlformats.org/markup-compatibility/2006" xmlns:mv="urn:schemas-microsoft-com:mac:vml" xmlns:o="urn:schemas-microsoft-com:office:office" xmlns:r="http://schemas.openxmlformats.org/officeDocument/2006/relationships" xmlns:m="http://schemas.openxmlformats.org/officeDocument/2006/math" xmlns:v="urn:schemas-microsoft-com:vml" xmlns:wp14="http://schemas.microsoft.com/office/word/2010/wordprocessingDrawing" xmlns:wp="http://schemas.openxmlformats.org/drawingml/2006/wordprocessingDrawing" xmlns:w10="urn:schemas-microsoft-com:office:word" xmlns:w="http://schemas.openxmlformats.org/wordprocessingml/2006/main" xmlns:w14="http://schemas.microsoft.com/office/word/2010/wordml" xmlns:w15="http://schemas.microsoft.com/office/word/2012/wordml" xmlns:wpg="http://schemas.microsoft.com/office/word/2010/wordprocessingGroup" xmlns:wpi="http://schemas.microsoft.com/office/word/2010/wordprocessingInk" xmlns:wne="http://schemas.microsoft.com/office/word/2006/wordml" xmlns:wps="http://schemas.microsoft.com/office/word/2010/wordprocessingShape" mc:Ignorable="w14 w15 wp14">
   <w:abstractNum w:abstractNumId="0">
     <w:nsid w:val="2B202789"/>
     <w:multiLevelType w:val="hybridMultilevel"/>
@@ -4042,7 +3822,7 @@
 </file>
 
 <file path=word/styles.xml><?xml version="1.0" encoding="utf-8"?>
-<w:styles xmlns:mc="http://schemas.openxmlformats.org/markup-compatibility/2006" xmlns:r="http://schemas.openxmlformats.org/officeDocument/2006/relationships" xmlns:w="http://schemas.openxmlformats.org/wordprocessingml/2006/main" xmlns:w14="http://schemas.microsoft.com/office/word/2010/wordml" mc:Ignorable="w14">
+<w:styles xmlns:mc="http://schemas.openxmlformats.org/markup-compatibility/2006" xmlns:r="http://schemas.openxmlformats.org/officeDocument/2006/relationships" xmlns:w="http://schemas.openxmlformats.org/wordprocessingml/2006/main" xmlns:w14="http://schemas.microsoft.com/office/word/2010/wordml" xmlns:w15="http://schemas.microsoft.com/office/word/2012/wordml" mc:Ignorable="w14 w15">
   <w:docDefaults>
     <w:rPrDefault>
       <w:rPr>
@@ -4058,156 +3838,399 @@
       </w:pPr>
     </w:pPrDefault>
   </w:docDefaults>
-  <w:latentStyles w:defLockedState="0" w:defUIPriority="99" w:defSemiHidden="1" w:defUnhideWhenUsed="1" w:defQFormat="0" w:count="267">
-    <w:lsdException w:name="Normal" w:semiHidden="0" w:uiPriority="0" w:unhideWhenUsed="0" w:qFormat="1"/>
-    <w:lsdException w:name="heading 1" w:semiHidden="0" w:uiPriority="9" w:unhideWhenUsed="0" w:qFormat="1"/>
-    <w:lsdException w:name="heading 2" w:uiPriority="9" w:qFormat="1"/>
-    <w:lsdException w:name="heading 3" w:uiPriority="9" w:qFormat="1"/>
-    <w:lsdException w:name="heading 4" w:uiPriority="9" w:qFormat="1"/>
-    <w:lsdException w:name="heading 5" w:uiPriority="9" w:qFormat="1"/>
-    <w:lsdException w:name="heading 6" w:uiPriority="9" w:qFormat="1"/>
-    <w:lsdException w:name="heading 7" w:uiPriority="9" w:qFormat="1"/>
-    <w:lsdException w:name="heading 8" w:uiPriority="9" w:qFormat="1"/>
-    <w:lsdException w:name="heading 9" w:uiPriority="9" w:qFormat="1"/>
-    <w:lsdException w:name="toc 1" w:uiPriority="39"/>
-    <w:lsdException w:name="toc 2" w:uiPriority="39"/>
-    <w:lsdException w:name="toc 3" w:uiPriority="39"/>
-    <w:lsdException w:name="toc 4" w:uiPriority="39"/>
-    <w:lsdException w:name="toc 5" w:uiPriority="39"/>
-    <w:lsdException w:name="toc 6" w:uiPriority="39"/>
-    <w:lsdException w:name="toc 7" w:uiPriority="39"/>
-    <w:lsdException w:name="toc 8" w:uiPriority="39"/>
-    <w:lsdException w:name="toc 9" w:uiPriority="39"/>
-    <w:lsdException w:name="caption" w:uiPriority="35" w:qFormat="1"/>
-    <w:lsdException w:name="Title" w:semiHidden="0" w:uiPriority="10" w:unhideWhenUsed="0" w:qFormat="1"/>
-    <w:lsdException w:name="Default Paragraph Font" w:uiPriority="1"/>
-    <w:lsdException w:name="Subtitle" w:semiHidden="0" w:uiPriority="11" w:unhideWhenUsed="0" w:qFormat="1"/>
-    <w:lsdException w:name="Strong" w:semiHidden="0" w:uiPriority="22" w:unhideWhenUsed="0" w:qFormat="1"/>
-    <w:lsdException w:name="Emphasis" w:semiHidden="0" w:uiPriority="20" w:unhideWhenUsed="0" w:qFormat="1"/>
-    <w:lsdException w:name="Table Grid" w:semiHidden="0" w:uiPriority="59" w:unhideWhenUsed="0"/>
-    <w:lsdException w:name="Placeholder Text" w:unhideWhenUsed="0"/>
-    <w:lsdException w:name="No Spacing" w:semiHidden="0" w:uiPriority="1" w:unhideWhenUsed="0" w:qFormat="1"/>
-    <w:lsdException w:name="Light Shading" w:semiHidden="0" w:uiPriority="60" w:unhideWhenUsed="0"/>
-    <w:lsdException w:name="Light List" w:semiHidden="0" w:uiPriority="61" w:unhideWhenUsed="0"/>
-    <w:lsdException w:name="Light Grid" w:semiHidden="0" w:uiPriority="62" w:unhideWhenUsed="0"/>
-    <w:lsdException w:name="Medium Shading 1" w:semiHidden="0" w:uiPriority="63" w:unhideWhenUsed="0"/>
-    <w:lsdException w:name="Medium Shading 2" w:semiHidden="0" w:uiPriority="64" w:unhideWhenUsed="0"/>
-    <w:lsdException w:name="Medium List 1" w:semiHidden="0" w:uiPriority="65" w:unhideWhenUsed="0"/>
-    <w:lsdException w:name="Medium List 2" w:semiHidden="0" w:uiPriority="66" w:unhideWhenUsed="0"/>
-    <w:lsdException w:name="Medium Grid 1" w:semiHidden="0" w:uiPriority="67" w:unhideWhenUsed="0"/>
-    <w:lsdException w:name="Medium Grid 2" w:semiHidden="0" w:uiPriority="68" w:unhideWhenUsed="0"/>
-    <w:lsdException w:name="Medium Grid 3" w:semiHidden="0" w:uiPriority="69" w:unhideWhenUsed="0"/>
-    <w:lsdException w:name="Dark List" w:semiHidden="0" w:uiPriority="70" w:unhideWhenUsed="0"/>
-    <w:lsdException w:name="Colorful Shading" w:semiHidden="0" w:uiPriority="71" w:unhideWhenUsed="0"/>
-    <w:lsdException w:name="Colorful List" w:semiHidden="0" w:uiPriority="72" w:unhideWhenUsed="0"/>
-    <w:lsdException w:name="Colorful Grid" w:semiHidden="0" w:uiPriority="73" w:unhideWhenUsed="0"/>
-    <w:lsdException w:name="Light Shading Accent 1" w:semiHidden="0" w:uiPriority="60" w:unhideWhenUsed="0"/>
-    <w:lsdException w:name="Light List Accent 1" w:semiHidden="0" w:uiPriority="61" w:unhideWhenUsed="0"/>
-    <w:lsdException w:name="Light Grid Accent 1" w:semiHidden="0" w:uiPriority="62" w:unhideWhenUsed="0"/>
-    <w:lsdException w:name="Medium Shading 1 Accent 1" w:semiHidden="0" w:uiPriority="63" w:unhideWhenUsed="0"/>
-    <w:lsdException w:name="Medium Shading 2 Accent 1" w:semiHidden="0" w:uiPriority="64" w:unhideWhenUsed="0"/>
-    <w:lsdException w:name="Medium List 1 Accent 1" w:semiHidden="0" w:uiPriority="65" w:unhideWhenUsed="0"/>
-    <w:lsdException w:name="Revision" w:unhideWhenUsed="0"/>
-    <w:lsdException w:name="List Paragraph" w:semiHidden="0" w:uiPriority="34" w:unhideWhenUsed="0" w:qFormat="1"/>
-    <w:lsdException w:name="Quote" w:semiHidden="0" w:uiPriority="29" w:unhideWhenUsed="0" w:qFormat="1"/>
-    <w:lsdException w:name="Intense Quote" w:semiHidden="0" w:uiPriority="30" w:unhideWhenUsed="0" w:qFormat="1"/>
-    <w:lsdException w:name="Medium List 2 Accent 1" w:semiHidden="0" w:uiPriority="66" w:unhideWhenUsed="0"/>
-    <w:lsdException w:name="Medium Grid 1 Accent 1" w:semiHidden="0" w:uiPriority="67" w:unhideWhenUsed="0"/>
-    <w:lsdException w:name="Medium Grid 2 Accent 1" w:semiHidden="0" w:uiPriority="68" w:unhideWhenUsed="0"/>
-    <w:lsdException w:name="Medium Grid 3 Accent 1" w:semiHidden="0" w:uiPriority="69" w:unhideWhenUsed="0"/>
-    <w:lsdException w:name="Dark List Accent 1" w:semiHidden="0" w:uiPriority="70" w:unhideWhenUsed="0"/>
-    <w:lsdException w:name="Colorful Shading Accent 1" w:semiHidden="0" w:uiPriority="71" w:unhideWhenUsed="0"/>
-    <w:lsdException w:name="Colorful List Accent 1" w:semiHidden="0" w:uiPriority="72" w:unhideWhenUsed="0"/>
-    <w:lsdException w:name="Colorful Grid Accent 1" w:semiHidden="0" w:uiPriority="73" w:unhideWhenUsed="0"/>
-    <w:lsdException w:name="Light Shading Accent 2" w:semiHidden="0" w:uiPriority="60" w:unhideWhenUsed="0"/>
-    <w:lsdException w:name="Light List Accent 2" w:semiHidden="0" w:uiPriority="61" w:unhideWhenUsed="0"/>
-    <w:lsdException w:name="Light Grid Accent 2" w:semiHidden="0" w:uiPriority="62" w:unhideWhenUsed="0"/>
-    <w:lsdException w:name="Medium Shading 1 Accent 2" w:semiHidden="0" w:uiPriority="63" w:unhideWhenUsed="0"/>
-    <w:lsdException w:name="Medium Shading 2 Accent 2" w:semiHidden="0" w:uiPriority="64" w:unhideWhenUsed="0"/>
-    <w:lsdException w:name="Medium List 1 Accent 2" w:semiHidden="0" w:uiPriority="65" w:unhideWhenUsed="0"/>
-    <w:lsdException w:name="Medium List 2 Accent 2" w:semiHidden="0" w:uiPriority="66" w:unhideWhenUsed="0"/>
-    <w:lsdException w:name="Medium Grid 1 Accent 2" w:semiHidden="0" w:uiPriority="67" w:unhideWhenUsed="0"/>
-    <w:lsdException w:name="Medium Grid 2 Accent 2" w:semiHidden="0" w:uiPriority="68" w:unhideWhenUsed="0"/>
-    <w:lsdException w:name="Medium Grid 3 Accent 2" w:semiHidden="0" w:uiPriority="69" w:unhideWhenUsed="0"/>
-    <w:lsdException w:name="Dark List Accent 2" w:semiHidden="0" w:uiPriority="70" w:unhideWhenUsed="0"/>
-    <w:lsdException w:name="Colorful Shading Accent 2" w:semiHidden="0" w:uiPriority="71" w:unhideWhenUsed="0"/>
-    <w:lsdException w:name="Colorful List Accent 2" w:semiHidden="0" w:uiPriority="72" w:unhideWhenUsed="0"/>
-    <w:lsdException w:name="Colorful Grid Accent 2" w:semiHidden="0" w:uiPriority="73" w:unhideWhenUsed="0"/>
-    <w:lsdException w:name="Light Shading Accent 3" w:semiHidden="0" w:uiPriority="60" w:unhideWhenUsed="0"/>
-    <w:lsdException w:name="Light List Accent 3" w:semiHidden="0" w:uiPriority="61" w:unhideWhenUsed="0"/>
-    <w:lsdException w:name="Light Grid Accent 3" w:semiHidden="0" w:uiPriority="62" w:unhideWhenUsed="0"/>
-    <w:lsdException w:name="Medium Shading 1 Accent 3" w:semiHidden="0" w:uiPriority="63" w:unhideWhenUsed="0"/>
-    <w:lsdException w:name="Medium Shading 2 Accent 3" w:semiHidden="0" w:uiPriority="64" w:unhideWhenUsed="0"/>
-    <w:lsdException w:name="Medium List 1 Accent 3" w:semiHidden="0" w:uiPriority="65" w:unhideWhenUsed="0"/>
-    <w:lsdException w:name="Medium List 2 Accent 3" w:semiHidden="0" w:uiPriority="66" w:unhideWhenUsed="0"/>
-    <w:lsdException w:name="Medium Grid 1 Accent 3" w:semiHidden="0" w:uiPriority="67" w:unhideWhenUsed="0"/>
-    <w:lsdException w:name="Medium Grid 2 Accent 3" w:semiHidden="0" w:uiPriority="68" w:unhideWhenUsed="0"/>
-    <w:lsdException w:name="Medium Grid 3 Accent 3" w:semiHidden="0" w:uiPriority="69" w:unhideWhenUsed="0"/>
-    <w:lsdException w:name="Dark List Accent 3" w:semiHidden="0" w:uiPriority="70" w:unhideWhenUsed="0"/>
-    <w:lsdException w:name="Colorful Shading Accent 3" w:semiHidden="0" w:uiPriority="71" w:unhideWhenUsed="0"/>
-    <w:lsdException w:name="Colorful List Accent 3" w:semiHidden="0" w:uiPriority="72" w:unhideWhenUsed="0"/>
-    <w:lsdException w:name="Colorful Grid Accent 3" w:semiHidden="0" w:uiPriority="73" w:unhideWhenUsed="0"/>
-    <w:lsdException w:name="Light Shading Accent 4" w:semiHidden="0" w:uiPriority="60" w:unhideWhenUsed="0"/>
-    <w:lsdException w:name="Light List Accent 4" w:semiHidden="0" w:uiPriority="61" w:unhideWhenUsed="0"/>
-    <w:lsdException w:name="Light Grid Accent 4" w:semiHidden="0" w:uiPriority="62" w:unhideWhenUsed="0"/>
-    <w:lsdException w:name="Medium Shading 1 Accent 4" w:semiHidden="0" w:uiPriority="63" w:unhideWhenUsed="0"/>
-    <w:lsdException w:name="Medium Shading 2 Accent 4" w:semiHidden="0" w:uiPriority="64" w:unhideWhenUsed="0"/>
-    <w:lsdException w:name="Medium List 1 Accent 4" w:semiHidden="0" w:uiPriority="65" w:unhideWhenUsed="0"/>
-    <w:lsdException w:name="Medium List 2 Accent 4" w:semiHidden="0" w:uiPriority="66" w:unhideWhenUsed="0"/>
-    <w:lsdException w:name="Medium Grid 1 Accent 4" w:semiHidden="0" w:uiPriority="67" w:unhideWhenUsed="0"/>
-    <w:lsdException w:name="Medium Grid 2 Accent 4" w:semiHidden="0" w:uiPriority="68" w:unhideWhenUsed="0"/>
-    <w:lsdException w:name="Medium Grid 3 Accent 4" w:semiHidden="0" w:uiPriority="69" w:unhideWhenUsed="0"/>
-    <w:lsdException w:name="Dark List Accent 4" w:semiHidden="0" w:uiPriority="70" w:unhideWhenUsed="0"/>
-    <w:lsdException w:name="Colorful Shading Accent 4" w:semiHidden="0" w:uiPriority="71" w:unhideWhenUsed="0"/>
-    <w:lsdException w:name="Colorful List Accent 4" w:semiHidden="0" w:uiPriority="72" w:unhideWhenUsed="0"/>
-    <w:lsdException w:name="Colorful Grid Accent 4" w:semiHidden="0" w:uiPriority="73" w:unhideWhenUsed="0"/>
-    <w:lsdException w:name="Light Shading Accent 5" w:semiHidden="0" w:uiPriority="60" w:unhideWhenUsed="0"/>
-    <w:lsdException w:name="Light List Accent 5" w:semiHidden="0" w:uiPriority="61" w:unhideWhenUsed="0"/>
-    <w:lsdException w:name="Light Grid Accent 5" w:semiHidden="0" w:uiPriority="62" w:unhideWhenUsed="0"/>
-    <w:lsdException w:name="Medium Shading 1 Accent 5" w:semiHidden="0" w:uiPriority="63" w:unhideWhenUsed="0"/>
-    <w:lsdException w:name="Medium Shading 2 Accent 5" w:semiHidden="0" w:uiPriority="64" w:unhideWhenUsed="0"/>
-    <w:lsdException w:name="Medium List 1 Accent 5" w:semiHidden="0" w:uiPriority="65" w:unhideWhenUsed="0"/>
-    <w:lsdException w:name="Medium List 2 Accent 5" w:semiHidden="0" w:uiPriority="66" w:unhideWhenUsed="0"/>
-    <w:lsdException w:name="Medium Grid 1 Accent 5" w:semiHidden="0" w:uiPriority="67" w:unhideWhenUsed="0"/>
-    <w:lsdException w:name="Medium Grid 2 Accent 5" w:semiHidden="0" w:uiPriority="68" w:unhideWhenUsed="0"/>
-    <w:lsdException w:name="Medium Grid 3 Accent 5" w:semiHidden="0" w:uiPriority="69" w:unhideWhenUsed="0"/>
-    <w:lsdException w:name="Dark List Accent 5" w:semiHidden="0" w:uiPriority="70" w:unhideWhenUsed="0"/>
-    <w:lsdException w:name="Colorful Shading Accent 5" w:semiHidden="0" w:uiPriority="71" w:unhideWhenUsed="0"/>
-    <w:lsdException w:name="Colorful List Accent 5" w:semiHidden="0" w:uiPriority="72" w:unhideWhenUsed="0"/>
-    <w:lsdException w:name="Colorful Grid Accent 5" w:semiHidden="0" w:uiPriority="73" w:unhideWhenUsed="0"/>
-    <w:lsdException w:name="Light Shading Accent 6" w:semiHidden="0" w:uiPriority="60" w:unhideWhenUsed="0"/>
-    <w:lsdException w:name="Light List Accent 6" w:semiHidden="0" w:uiPriority="61" w:unhideWhenUsed="0"/>
-    <w:lsdException w:name="Light Grid Accent 6" w:semiHidden="0" w:uiPriority="62" w:unhideWhenUsed="0"/>
-    <w:lsdException w:name="Medium Shading 1 Accent 6" w:semiHidden="0" w:uiPriority="63" w:unhideWhenUsed="0"/>
-    <w:lsdException w:name="Medium Shading 2 Accent 6" w:semiHidden="0" w:uiPriority="64" w:unhideWhenUsed="0"/>
-    <w:lsdException w:name="Medium List 1 Accent 6" w:semiHidden="0" w:uiPriority="65" w:unhideWhenUsed="0"/>
-    <w:lsdException w:name="Medium List 2 Accent 6" w:semiHidden="0" w:uiPriority="66" w:unhideWhenUsed="0"/>
-    <w:lsdException w:name="Medium Grid 1 Accent 6" w:semiHidden="0" w:uiPriority="67" w:unhideWhenUsed="0"/>
-    <w:lsdException w:name="Medium Grid 2 Accent 6" w:semiHidden="0" w:uiPriority="68" w:unhideWhenUsed="0"/>
-    <w:lsdException w:name="Medium Grid 3 Accent 6" w:semiHidden="0" w:uiPriority="69" w:unhideWhenUsed="0"/>
-    <w:lsdException w:name="Dark List Accent 6" w:semiHidden="0" w:uiPriority="70" w:unhideWhenUsed="0"/>
-    <w:lsdException w:name="Colorful Shading Accent 6" w:semiHidden="0" w:uiPriority="71" w:unhideWhenUsed="0"/>
-    <w:lsdException w:name="Colorful List Accent 6" w:semiHidden="0" w:uiPriority="72" w:unhideWhenUsed="0"/>
-    <w:lsdException w:name="Colorful Grid Accent 6" w:semiHidden="0" w:uiPriority="73" w:unhideWhenUsed="0"/>
-    <w:lsdException w:name="Subtle Emphasis" w:semiHidden="0" w:uiPriority="19" w:unhideWhenUsed="0" w:qFormat="1"/>
-    <w:lsdException w:name="Intense Emphasis" w:semiHidden="0" w:uiPriority="21" w:unhideWhenUsed="0" w:qFormat="1"/>
-    <w:lsdException w:name="Subtle Reference" w:semiHidden="0" w:uiPriority="31" w:unhideWhenUsed="0" w:qFormat="1"/>
-    <w:lsdException w:name="Intense Reference" w:semiHidden="0" w:uiPriority="32" w:unhideWhenUsed="0" w:qFormat="1"/>
-    <w:lsdException w:name="Book Title" w:semiHidden="0" w:uiPriority="33" w:unhideWhenUsed="0" w:qFormat="1"/>
-    <w:lsdException w:name="Bibliography" w:uiPriority="37"/>
-    <w:lsdException w:name="TOC Heading" w:uiPriority="39" w:qFormat="1"/>
+  <w:latentStyles w:defLockedState="0" w:defUIPriority="99" w:defSemiHidden="0" w:defUnhideWhenUsed="0" w:defQFormat="0" w:count="380">
+    <w:lsdException w:name="Normal" w:uiPriority="0" w:qFormat="1"/>
+    <w:lsdException w:name="heading 1" w:uiPriority="9" w:qFormat="1"/>
+    <w:lsdException w:name="heading 2" w:semiHidden="1" w:uiPriority="9" w:unhideWhenUsed="1" w:qFormat="1"/>
+    <w:lsdException w:name="heading 3" w:semiHidden="1" w:uiPriority="9" w:unhideWhenUsed="1" w:qFormat="1"/>
+    <w:lsdException w:name="heading 4" w:semiHidden="1" w:uiPriority="9" w:unhideWhenUsed="1" w:qFormat="1"/>
+    <w:lsdException w:name="heading 5" w:semiHidden="1" w:uiPriority="9" w:unhideWhenUsed="1" w:qFormat="1"/>
+    <w:lsdException w:name="heading 6" w:semiHidden="1" w:uiPriority="9" w:unhideWhenUsed="1" w:qFormat="1"/>
+    <w:lsdException w:name="heading 7" w:semiHidden="1" w:uiPriority="9" w:unhideWhenUsed="1" w:qFormat="1"/>
+    <w:lsdException w:name="heading 8" w:semiHidden="1" w:uiPriority="9" w:unhideWhenUsed="1" w:qFormat="1"/>
+    <w:lsdException w:name="heading 9" w:semiHidden="1" w:uiPriority="9" w:unhideWhenUsed="1" w:qFormat="1"/>
+    <w:lsdException w:name="index 1" w:semiHidden="1" w:unhideWhenUsed="1"/>
+    <w:lsdException w:name="index 2" w:semiHidden="1" w:unhideWhenUsed="1"/>
+    <w:lsdException w:name="index 3" w:semiHidden="1" w:unhideWhenUsed="1"/>
+    <w:lsdException w:name="index 4" w:semiHidden="1" w:unhideWhenUsed="1"/>
+    <w:lsdException w:name="index 5" w:semiHidden="1" w:unhideWhenUsed="1"/>
+    <w:lsdException w:name="index 6" w:semiHidden="1" w:unhideWhenUsed="1"/>
+    <w:lsdException w:name="index 7" w:semiHidden="1" w:unhideWhenUsed="1"/>
+    <w:lsdException w:name="index 8" w:semiHidden="1" w:unhideWhenUsed="1"/>
+    <w:lsdException w:name="index 9" w:semiHidden="1" w:unhideWhenUsed="1"/>
+    <w:lsdException w:name="toc 1" w:semiHidden="1" w:uiPriority="39" w:unhideWhenUsed="1"/>
+    <w:lsdException w:name="toc 2" w:semiHidden="1" w:uiPriority="39" w:unhideWhenUsed="1"/>
+    <w:lsdException w:name="toc 3" w:semiHidden="1" w:uiPriority="39" w:unhideWhenUsed="1"/>
+    <w:lsdException w:name="toc 4" w:semiHidden="1" w:uiPriority="39" w:unhideWhenUsed="1"/>
+    <w:lsdException w:name="toc 5" w:semiHidden="1" w:uiPriority="39" w:unhideWhenUsed="1"/>
+    <w:lsdException w:name="toc 6" w:semiHidden="1" w:uiPriority="39" w:unhideWhenUsed="1"/>
+    <w:lsdException w:name="toc 7" w:semiHidden="1" w:uiPriority="39" w:unhideWhenUsed="1"/>
+    <w:lsdException w:name="toc 8" w:semiHidden="1" w:uiPriority="39" w:unhideWhenUsed="1"/>
+    <w:lsdException w:name="toc 9" w:semiHidden="1" w:uiPriority="39" w:unhideWhenUsed="1"/>
+    <w:lsdException w:name="Normal Indent" w:semiHidden="1" w:unhideWhenUsed="1"/>
+    <w:lsdException w:name="footnote text" w:semiHidden="1" w:unhideWhenUsed="1"/>
+    <w:lsdException w:name="annotation text" w:semiHidden="1" w:unhideWhenUsed="1"/>
+    <w:lsdException w:name="header" w:semiHidden="1" w:unhideWhenUsed="1"/>
+    <w:lsdException w:name="footer" w:semiHidden="1" w:unhideWhenUsed="1"/>
+    <w:lsdException w:name="index heading" w:semiHidden="1" w:unhideWhenUsed="1"/>
+    <w:lsdException w:name="caption" w:semiHidden="1" w:uiPriority="35" w:unhideWhenUsed="1" w:qFormat="1"/>
+    <w:lsdException w:name="table of figures" w:semiHidden="1" w:unhideWhenUsed="1"/>
+    <w:lsdException w:name="envelope address" w:semiHidden="1" w:unhideWhenUsed="1"/>
+    <w:lsdException w:name="envelope return" w:semiHidden="1" w:unhideWhenUsed="1"/>
+    <w:lsdException w:name="footnote reference" w:semiHidden="1" w:unhideWhenUsed="1"/>
+    <w:lsdException w:name="annotation reference" w:semiHidden="1" w:unhideWhenUsed="1"/>
+    <w:lsdException w:name="line number" w:semiHidden="1" w:unhideWhenUsed="1"/>
+    <w:lsdException w:name="page number" w:semiHidden="1" w:unhideWhenUsed="1"/>
+    <w:lsdException w:name="endnote reference" w:semiHidden="1" w:unhideWhenUsed="1"/>
+    <w:lsdException w:name="endnote text" w:semiHidden="1" w:unhideWhenUsed="1"/>
+    <w:lsdException w:name="table of authorities" w:semiHidden="1" w:unhideWhenUsed="1"/>
+    <w:lsdException w:name="macro" w:semiHidden="1" w:unhideWhenUsed="1"/>
+    <w:lsdException w:name="toa heading" w:semiHidden="1" w:unhideWhenUsed="1"/>
+    <w:lsdException w:name="List" w:semiHidden="1" w:unhideWhenUsed="1"/>
+    <w:lsdException w:name="List Bullet" w:semiHidden="1" w:unhideWhenUsed="1"/>
+    <w:lsdException w:name="List Number" w:semiHidden="1" w:unhideWhenUsed="1"/>
+    <w:lsdException w:name="List 2" w:semiHidden="1" w:unhideWhenUsed="1"/>
+    <w:lsdException w:name="List 3" w:semiHidden="1" w:unhideWhenUsed="1"/>
+    <w:lsdException w:name="List 4" w:semiHidden="1" w:unhideWhenUsed="1"/>
+    <w:lsdException w:name="List 5" w:semiHidden="1" w:unhideWhenUsed="1"/>
+    <w:lsdException w:name="List Bullet 2" w:semiHidden="1" w:unhideWhenUsed="1"/>
+    <w:lsdException w:name="List Bullet 3" w:semiHidden="1" w:unhideWhenUsed="1"/>
+    <w:lsdException w:name="List Bullet 4" w:semiHidden="1" w:unhideWhenUsed="1"/>
+    <w:lsdException w:name="List Bullet 5" w:semiHidden="1" w:unhideWhenUsed="1"/>
+    <w:lsdException w:name="List Number 2" w:semiHidden="1" w:unhideWhenUsed="1"/>
+    <w:lsdException w:name="List Number 3" w:semiHidden="1" w:unhideWhenUsed="1"/>
+    <w:lsdException w:name="List Number 4" w:semiHidden="1" w:unhideWhenUsed="1"/>
+    <w:lsdException w:name="List Number 5" w:semiHidden="1" w:unhideWhenUsed="1"/>
+    <w:lsdException w:name="Title" w:uiPriority="10" w:qFormat="1"/>
+    <w:lsdException w:name="Closing" w:semiHidden="1" w:unhideWhenUsed="1"/>
+    <w:lsdException w:name="Signature" w:semiHidden="1" w:unhideWhenUsed="1"/>
+    <w:lsdException w:name="Default Paragraph Font" w:semiHidden="1" w:uiPriority="1" w:unhideWhenUsed="1"/>
+    <w:lsdException w:name="Body Text" w:semiHidden="1" w:unhideWhenUsed="1"/>
+    <w:lsdException w:name="Body Text Indent" w:semiHidden="1" w:unhideWhenUsed="1"/>
+    <w:lsdException w:name="List Continue" w:semiHidden="1" w:unhideWhenUsed="1"/>
+    <w:lsdException w:name="List Continue 2" w:semiHidden="1" w:unhideWhenUsed="1"/>
+    <w:lsdException w:name="List Continue 3" w:semiHidden="1" w:unhideWhenUsed="1"/>
+    <w:lsdException w:name="List Continue 4" w:semiHidden="1" w:unhideWhenUsed="1"/>
+    <w:lsdException w:name="List Continue 5" w:semiHidden="1" w:unhideWhenUsed="1"/>
+    <w:lsdException w:name="Message Header" w:semiHidden="1" w:unhideWhenUsed="1"/>
+    <w:lsdException w:name="Subtitle" w:uiPriority="11" w:qFormat="1"/>
+    <w:lsdException w:name="Salutation" w:semiHidden="1" w:unhideWhenUsed="1"/>
+    <w:lsdException w:name="Date" w:semiHidden="1" w:unhideWhenUsed="1"/>
+    <w:lsdException w:name="Body Text First Indent" w:semiHidden="1" w:unhideWhenUsed="1"/>
+    <w:lsdException w:name="Body Text First Indent 2" w:semiHidden="1" w:unhideWhenUsed="1"/>
+    <w:lsdException w:name="Note Heading" w:semiHidden="1" w:unhideWhenUsed="1"/>
+    <w:lsdException w:name="Body Text 2" w:semiHidden="1" w:unhideWhenUsed="1"/>
+    <w:lsdException w:name="Body Text 3" w:semiHidden="1" w:unhideWhenUsed="1"/>
+    <w:lsdException w:name="Body Text Indent 2" w:semiHidden="1" w:unhideWhenUsed="1"/>
+    <w:lsdException w:name="Body Text Indent 3" w:semiHidden="1" w:unhideWhenUsed="1"/>
+    <w:lsdException w:name="Block Text" w:semiHidden="1" w:unhideWhenUsed="1"/>
+    <w:lsdException w:name="Hyperlink" w:semiHidden="1" w:unhideWhenUsed="1"/>
+    <w:lsdException w:name="FollowedHyperlink" w:semiHidden="1" w:unhideWhenUsed="1"/>
+    <w:lsdException w:name="Strong" w:uiPriority="22" w:qFormat="1"/>
+    <w:lsdException w:name="Emphasis" w:uiPriority="20" w:qFormat="1"/>
+    <w:lsdException w:name="Document Map" w:semiHidden="1" w:unhideWhenUsed="1"/>
+    <w:lsdException w:name="Plain Text" w:semiHidden="1" w:unhideWhenUsed="1"/>
+    <w:lsdException w:name="E-mail Signature" w:semiHidden="1" w:unhideWhenUsed="1"/>
+    <w:lsdException w:name="HTML Top of Form" w:semiHidden="1" w:unhideWhenUsed="1"/>
+    <w:lsdException w:name="HTML Bottom of Form" w:semiHidden="1" w:unhideWhenUsed="1"/>
+    <w:lsdException w:name="Normal (Web)" w:semiHidden="1" w:unhideWhenUsed="1"/>
+    <w:lsdException w:name="HTML Acronym" w:semiHidden="1" w:unhideWhenUsed="1"/>
+    <w:lsdException w:name="HTML Address" w:semiHidden="1" w:unhideWhenUsed="1"/>
+    <w:lsdException w:name="HTML Cite" w:semiHidden="1" w:unhideWhenUsed="1"/>
+    <w:lsdException w:name="HTML Code" w:semiHidden="1" w:unhideWhenUsed="1"/>
+    <w:lsdException w:name="HTML Definition" w:semiHidden="1" w:unhideWhenUsed="1"/>
+    <w:lsdException w:name="HTML Keyboard" w:semiHidden="1" w:unhideWhenUsed="1"/>
+    <w:lsdException w:name="HTML Preformatted" w:semiHidden="1" w:unhideWhenUsed="1"/>
+    <w:lsdException w:name="HTML Sample" w:semiHidden="1" w:unhideWhenUsed="1"/>
+    <w:lsdException w:name="HTML Typewriter" w:semiHidden="1" w:unhideWhenUsed="1"/>
+    <w:lsdException w:name="HTML Variable" w:semiHidden="1" w:unhideWhenUsed="1"/>
+    <w:lsdException w:name="Normal Table" w:semiHidden="1" w:unhideWhenUsed="1"/>
+    <w:lsdException w:name="annotation subject" w:semiHidden="1" w:unhideWhenUsed="1"/>
+    <w:lsdException w:name="No List" w:semiHidden="1" w:unhideWhenUsed="1"/>
+    <w:lsdException w:name="Outline List 1" w:semiHidden="1" w:unhideWhenUsed="1"/>
+    <w:lsdException w:name="Outline List 2" w:semiHidden="1" w:unhideWhenUsed="1"/>
+    <w:lsdException w:name="Outline List 3" w:semiHidden="1" w:unhideWhenUsed="1"/>
+    <w:lsdException w:name="Table Simple 1" w:semiHidden="1" w:unhideWhenUsed="1"/>
+    <w:lsdException w:name="Table Simple 2" w:semiHidden="1" w:unhideWhenUsed="1"/>
+    <w:lsdException w:name="Table Simple 3" w:semiHidden="1" w:unhideWhenUsed="1"/>
+    <w:lsdException w:name="Table Classic 1" w:semiHidden="1" w:unhideWhenUsed="1"/>
+    <w:lsdException w:name="Table Classic 2" w:semiHidden="1" w:unhideWhenUsed="1"/>
+    <w:lsdException w:name="Table Classic 3" w:semiHidden="1" w:unhideWhenUsed="1"/>
+    <w:lsdException w:name="Table Classic 4" w:semiHidden="1" w:unhideWhenUsed="1"/>
+    <w:lsdException w:name="Table Colorful 1" w:semiHidden="1" w:unhideWhenUsed="1"/>
+    <w:lsdException w:name="Table Colorful 2" w:semiHidden="1" w:unhideWhenUsed="1"/>
+    <w:lsdException w:name="Table Colorful 3" w:semiHidden="1" w:unhideWhenUsed="1"/>
+    <w:lsdException w:name="Table Columns 1" w:semiHidden="1" w:unhideWhenUsed="1"/>
+    <w:lsdException w:name="Table Columns 2" w:semiHidden="1" w:unhideWhenUsed="1"/>
+    <w:lsdException w:name="Table Columns 3" w:semiHidden="1" w:unhideWhenUsed="1"/>
+    <w:lsdException w:name="Table Columns 4" w:semiHidden="1" w:unhideWhenUsed="1"/>
+    <w:lsdException w:name="Table Columns 5" w:semiHidden="1" w:unhideWhenUsed="1"/>
+    <w:lsdException w:name="Table Grid 1" w:semiHidden="1" w:unhideWhenUsed="1"/>
+    <w:lsdException w:name="Table Grid 2" w:semiHidden="1" w:unhideWhenUsed="1"/>
+    <w:lsdException w:name="Table Grid 3" w:semiHidden="1" w:unhideWhenUsed="1"/>
+    <w:lsdException w:name="Table Grid 4" w:semiHidden="1" w:unhideWhenUsed="1"/>
+    <w:lsdException w:name="Table Grid 5" w:semiHidden="1" w:unhideWhenUsed="1"/>
+    <w:lsdException w:name="Table Grid 6" w:semiHidden="1" w:unhideWhenUsed="1"/>
+    <w:lsdException w:name="Table Grid 7" w:semiHidden="1" w:unhideWhenUsed="1"/>
+    <w:lsdException w:name="Table Grid 8" w:semiHidden="1" w:unhideWhenUsed="1"/>
+    <w:lsdException w:name="Table List 1" w:semiHidden="1" w:unhideWhenUsed="1"/>
+    <w:lsdException w:name="Table List 2" w:semiHidden="1" w:unhideWhenUsed="1"/>
+    <w:lsdException w:name="Table List 3" w:semiHidden="1" w:unhideWhenUsed="1"/>
+    <w:lsdException w:name="Table List 4" w:semiHidden="1" w:unhideWhenUsed="1"/>
+    <w:lsdException w:name="Table List 5" w:semiHidden="1" w:unhideWhenUsed="1"/>
+    <w:lsdException w:name="Table List 6" w:semiHidden="1" w:unhideWhenUsed="1"/>
+    <w:lsdException w:name="Table List 7" w:semiHidden="1" w:unhideWhenUsed="1"/>
+    <w:lsdException w:name="Table List 8" w:semiHidden="1" w:unhideWhenUsed="1"/>
+    <w:lsdException w:name="Table 3D effects 1" w:semiHidden="1" w:unhideWhenUsed="1"/>
+    <w:lsdException w:name="Table 3D effects 2" w:semiHidden="1" w:unhideWhenUsed="1"/>
+    <w:lsdException w:name="Table 3D effects 3" w:semiHidden="1" w:unhideWhenUsed="1"/>
+    <w:lsdException w:name="Table Contemporary" w:semiHidden="1" w:unhideWhenUsed="1"/>
+    <w:lsdException w:name="Table Elegant" w:semiHidden="1" w:unhideWhenUsed="1"/>
+    <w:lsdException w:name="Table Professional" w:semiHidden="1" w:unhideWhenUsed="1"/>
+    <w:lsdException w:name="Table Subtle 1" w:semiHidden="1" w:unhideWhenUsed="1"/>
+    <w:lsdException w:name="Table Subtle 2" w:semiHidden="1" w:unhideWhenUsed="1"/>
+    <w:lsdException w:name="Table Web 1" w:semiHidden="1" w:unhideWhenUsed="1"/>
+    <w:lsdException w:name="Table Web 2" w:semiHidden="1" w:unhideWhenUsed="1"/>
+    <w:lsdException w:name="Table Web 3" w:semiHidden="1" w:unhideWhenUsed="1"/>
+    <w:lsdException w:name="Balloon Text" w:semiHidden="1" w:unhideWhenUsed="1"/>
+    <w:lsdException w:name="Table Grid" w:uiPriority="59"/>
+    <w:lsdException w:name="Table Theme" w:semiHidden="1" w:unhideWhenUsed="1"/>
+    <w:lsdException w:name="Note Level 1" w:semiHidden="1" w:unhideWhenUsed="1"/>
+    <w:lsdException w:name="Note Level 2" w:semiHidden="1" w:unhideWhenUsed="1"/>
+    <w:lsdException w:name="Note Level 3" w:semiHidden="1" w:unhideWhenUsed="1"/>
+    <w:lsdException w:name="Note Level 4" w:semiHidden="1" w:unhideWhenUsed="1"/>
+    <w:lsdException w:name="Note Level 5" w:semiHidden="1" w:unhideWhenUsed="1"/>
+    <w:lsdException w:name="Note Level 6" w:semiHidden="1" w:unhideWhenUsed="1"/>
+    <w:lsdException w:name="Note Level 7" w:semiHidden="1" w:unhideWhenUsed="1"/>
+    <w:lsdException w:name="Note Level 8" w:semiHidden="1" w:unhideWhenUsed="1"/>
+    <w:lsdException w:name="Note Level 9" w:semiHidden="1" w:unhideWhenUsed="1"/>
+    <w:lsdException w:name="Placeholder Text" w:semiHidden="1"/>
+    <w:lsdException w:name="No Spacing" w:uiPriority="1" w:qFormat="1"/>
+    <w:lsdException w:name="Light Shading" w:uiPriority="60"/>
+    <w:lsdException w:name="Light List" w:uiPriority="61"/>
+    <w:lsdException w:name="Light Grid" w:uiPriority="62"/>
+    <w:lsdException w:name="Medium Shading 1" w:uiPriority="63"/>
+    <w:lsdException w:name="Medium Shading 2" w:uiPriority="64"/>
+    <w:lsdException w:name="Medium List 1" w:uiPriority="65"/>
+    <w:lsdException w:name="Medium List 2" w:uiPriority="66"/>
+    <w:lsdException w:name="Medium Grid 1" w:uiPriority="67"/>
+    <w:lsdException w:name="Medium Grid 2" w:uiPriority="68"/>
+    <w:lsdException w:name="Medium Grid 3" w:uiPriority="69"/>
+    <w:lsdException w:name="Dark List" w:uiPriority="70"/>
+    <w:lsdException w:name="Colorful Shading" w:uiPriority="71"/>
+    <w:lsdException w:name="Colorful List" w:uiPriority="72"/>
+    <w:lsdException w:name="Colorful Grid" w:uiPriority="73"/>
+    <w:lsdException w:name="Light Shading Accent 1" w:uiPriority="60"/>
+    <w:lsdException w:name="Light List Accent 1" w:uiPriority="61"/>
+    <w:lsdException w:name="Light Grid Accent 1" w:uiPriority="62"/>
+    <w:lsdException w:name="Medium Shading 1 Accent 1" w:uiPriority="63"/>
+    <w:lsdException w:name="Medium Shading 2 Accent 1" w:uiPriority="64"/>
+    <w:lsdException w:name="Medium List 1 Accent 1" w:uiPriority="65"/>
+    <w:lsdException w:name="Revision" w:semiHidden="1"/>
+    <w:lsdException w:name="List Paragraph" w:uiPriority="34" w:qFormat="1"/>
+    <w:lsdException w:name="Quote" w:uiPriority="29" w:qFormat="1"/>
+    <w:lsdException w:name="Intense Quote" w:uiPriority="30" w:qFormat="1"/>
+    <w:lsdException w:name="Medium List 2 Accent 1" w:uiPriority="66"/>
+    <w:lsdException w:name="Medium Grid 1 Accent 1" w:uiPriority="67"/>
+    <w:lsdException w:name="Medium Grid 2 Accent 1" w:uiPriority="68"/>
+    <w:lsdException w:name="Medium Grid 3 Accent 1" w:uiPriority="69"/>
+    <w:lsdException w:name="Dark List Accent 1" w:uiPriority="70"/>
+    <w:lsdException w:name="Colorful Shading Accent 1" w:uiPriority="71"/>
+    <w:lsdException w:name="Colorful List Accent 1" w:uiPriority="72"/>
+    <w:lsdException w:name="Colorful Grid Accent 1" w:uiPriority="73"/>
+    <w:lsdException w:name="Light Shading Accent 2" w:uiPriority="60"/>
+    <w:lsdException w:name="Light List Accent 2" w:uiPriority="61"/>
+    <w:lsdException w:name="Light Grid Accent 2" w:uiPriority="62"/>
+    <w:lsdException w:name="Medium Shading 1 Accent 2" w:uiPriority="63"/>
+    <w:lsdException w:name="Medium Shading 2 Accent 2" w:uiPriority="64"/>
+    <w:lsdException w:name="Medium List 1 Accent 2" w:uiPriority="65"/>
+    <w:lsdException w:name="Medium List 2 Accent 2" w:uiPriority="66"/>
+    <w:lsdException w:name="Medium Grid 1 Accent 2" w:uiPriority="67"/>
+    <w:lsdException w:name="Medium Grid 2 Accent 2" w:uiPriority="68"/>
+    <w:lsdException w:name="Medium Grid 3 Accent 2" w:uiPriority="69"/>
+    <w:lsdException w:name="Dark List Accent 2" w:uiPriority="70"/>
+    <w:lsdException w:name="Colorful Shading Accent 2" w:uiPriority="71"/>
+    <w:lsdException w:name="Colorful List Accent 2" w:uiPriority="72"/>
+    <w:lsdException w:name="Colorful Grid Accent 2" w:uiPriority="73"/>
+    <w:lsdException w:name="Light Shading Accent 3" w:uiPriority="60"/>
+    <w:lsdException w:name="Light List Accent 3" w:uiPriority="61"/>
+    <w:lsdException w:name="Light Grid Accent 3" w:uiPriority="62"/>
+    <w:lsdException w:name="Medium Shading 1 Accent 3" w:uiPriority="63"/>
+    <w:lsdException w:name="Medium Shading 2 Accent 3" w:uiPriority="64"/>
+    <w:lsdException w:name="Medium List 1 Accent 3" w:uiPriority="65"/>
+    <w:lsdException w:name="Medium List 2 Accent 3" w:uiPriority="66"/>
+    <w:lsdException w:name="Medium Grid 1 Accent 3" w:uiPriority="67"/>
+    <w:lsdException w:name="Medium Grid 2 Accent 3" w:uiPriority="68"/>
+    <w:lsdException w:name="Medium Grid 3 Accent 3" w:uiPriority="69"/>
+    <w:lsdException w:name="Dark List Accent 3" w:uiPriority="70"/>
+    <w:lsdException w:name="Colorful Shading Accent 3" w:uiPriority="71"/>
+    <w:lsdException w:name="Colorful List Accent 3" w:uiPriority="72"/>
+    <w:lsdException w:name="Colorful Grid Accent 3" w:uiPriority="73"/>
+    <w:lsdException w:name="Light Shading Accent 4" w:uiPriority="60"/>
+    <w:lsdException w:name="Light List Accent 4" w:uiPriority="61"/>
+    <w:lsdException w:name="Light Grid Accent 4" w:uiPriority="62"/>
+    <w:lsdException w:name="Medium Shading 1 Accent 4" w:uiPriority="63"/>
+    <w:lsdException w:name="Medium Shading 2 Accent 4" w:uiPriority="64"/>
+    <w:lsdException w:name="Medium List 1 Accent 4" w:uiPriority="65"/>
+    <w:lsdException w:name="Medium List 2 Accent 4" w:uiPriority="66"/>
+    <w:lsdException w:name="Medium Grid 1 Accent 4" w:uiPriority="67"/>
+    <w:lsdException w:name="Medium Grid 2 Accent 4" w:uiPriority="68"/>
+    <w:lsdException w:name="Medium Grid 3 Accent 4" w:uiPriority="69"/>
+    <w:lsdException w:name="Dark List Accent 4" w:uiPriority="70"/>
+    <w:lsdException w:name="Colorful Shading Accent 4" w:uiPriority="71"/>
+    <w:lsdException w:name="Colorful List Accent 4" w:uiPriority="72"/>
+    <w:lsdException w:name="Colorful Grid Accent 4" w:uiPriority="73"/>
+    <w:lsdException w:name="Light Shading Accent 5" w:uiPriority="60"/>
+    <w:lsdException w:name="Light List Accent 5" w:uiPriority="61"/>
+    <w:lsdException w:name="Light Grid Accent 5" w:uiPriority="62"/>
+    <w:lsdException w:name="Medium Shading 1 Accent 5" w:uiPriority="63"/>
+    <w:lsdException w:name="Medium Shading 2 Accent 5" w:uiPriority="64"/>
+    <w:lsdException w:name="Medium List 1 Accent 5" w:uiPriority="65"/>
+    <w:lsdException w:name="Medium List 2 Accent 5" w:uiPriority="66"/>
+    <w:lsdException w:name="Medium Grid 1 Accent 5" w:uiPriority="67"/>
+    <w:lsdException w:name="Medium Grid 2 Accent 5" w:uiPriority="68"/>
+    <w:lsdException w:name="Medium Grid 3 Accent 5" w:uiPriority="69"/>
+    <w:lsdException w:name="Dark List Accent 5" w:uiPriority="70"/>
+    <w:lsdException w:name="Colorful Shading Accent 5" w:uiPriority="71"/>
+    <w:lsdException w:name="Colorful List Accent 5" w:uiPriority="72"/>
+    <w:lsdException w:name="Colorful Grid Accent 5" w:uiPriority="73"/>
+    <w:lsdException w:name="Light Shading Accent 6" w:uiPriority="60"/>
+    <w:lsdException w:name="Light List Accent 6" w:uiPriority="61"/>
+    <w:lsdException w:name="Light Grid Accent 6" w:uiPriority="62"/>
+    <w:lsdException w:name="Medium Shading 1 Accent 6" w:uiPriority="63"/>
+    <w:lsdException w:name="Medium Shading 2 Accent 6" w:uiPriority="64"/>
+    <w:lsdException w:name="Medium List 1 Accent 6" w:uiPriority="65"/>
+    <w:lsdException w:name="Medium List 2 Accent 6" w:uiPriority="66"/>
+    <w:lsdException w:name="Medium Grid 1 Accent 6" w:uiPriority="67"/>
+    <w:lsdException w:name="Medium Grid 2 Accent 6" w:uiPriority="68"/>
+    <w:lsdException w:name="Medium Grid 3 Accent 6" w:uiPriority="69"/>
+    <w:lsdException w:name="Dark List Accent 6" w:uiPriority="70"/>
+    <w:lsdException w:name="Colorful Shading Accent 6" w:uiPriority="71"/>
+    <w:lsdException w:name="Colorful List Accent 6" w:uiPriority="72"/>
+    <w:lsdException w:name="Colorful Grid Accent 6" w:uiPriority="73"/>
+    <w:lsdException w:name="Subtle Emphasis" w:uiPriority="19" w:qFormat="1"/>
+    <w:lsdException w:name="Intense Emphasis" w:uiPriority="21" w:qFormat="1"/>
+    <w:lsdException w:name="Subtle Reference" w:uiPriority="31" w:qFormat="1"/>
+    <w:lsdException w:name="Intense Reference" w:uiPriority="32" w:qFormat="1"/>
+    <w:lsdException w:name="Book Title" w:uiPriority="33" w:qFormat="1"/>
+    <w:lsdException w:name="Bibliography" w:semiHidden="1" w:uiPriority="37" w:unhideWhenUsed="1"/>
+    <w:lsdException w:name="TOC Heading" w:semiHidden="1" w:uiPriority="39" w:unhideWhenUsed="1" w:qFormat="1"/>
+    <w:lsdException w:name="Plain Table 1" w:uiPriority="41"/>
+    <w:lsdException w:name="Plain Table 2" w:uiPriority="42"/>
+    <w:lsdException w:name="Plain Table 3" w:uiPriority="43"/>
+    <w:lsdException w:name="Plain Table 4" w:uiPriority="44"/>
+    <w:lsdException w:name="Plain Table 5" w:uiPriority="45"/>
+    <w:lsdException w:name="Grid Table Light" w:uiPriority="40"/>
+    <w:lsdException w:name="Grid Table 1 Light" w:uiPriority="46"/>
+    <w:lsdException w:name="Grid Table 2" w:uiPriority="47"/>
+    <w:lsdException w:name="Grid Table 3" w:uiPriority="48"/>
+    <w:lsdException w:name="Grid Table 4" w:uiPriority="49"/>
+    <w:lsdException w:name="Grid Table 5 Dark" w:uiPriority="50"/>
+    <w:lsdException w:name="Grid Table 6 Colorful" w:uiPriority="51"/>
+    <w:lsdException w:name="Grid Table 7 Colorful" w:uiPriority="52"/>
+    <w:lsdException w:name="Grid Table 1 Light Accent 1" w:uiPriority="46"/>
+    <w:lsdException w:name="Grid Table 2 Accent 1" w:uiPriority="47"/>
+    <w:lsdException w:name="Grid Table 3 Accent 1" w:uiPriority="48"/>
+    <w:lsdException w:name="Grid Table 4 Accent 1" w:uiPriority="49"/>
+    <w:lsdException w:name="Grid Table 5 Dark Accent 1" w:uiPriority="50"/>
+    <w:lsdException w:name="Grid Table 6 Colorful Accent 1" w:uiPriority="51"/>
+    <w:lsdException w:name="Grid Table 7 Colorful Accent 1" w:uiPriority="52"/>
+    <w:lsdException w:name="Grid Table 1 Light Accent 2" w:uiPriority="46"/>
+    <w:lsdException w:name="Grid Table 2 Accent 2" w:uiPriority="47"/>
+    <w:lsdException w:name="Grid Table 3 Accent 2" w:uiPriority="48"/>
+    <w:lsdException w:name="Grid Table 4 Accent 2" w:uiPriority="49"/>
+    <w:lsdException w:name="Grid Table 5 Dark Accent 2" w:uiPriority="50"/>
+    <w:lsdException w:name="Grid Table 6 Colorful Accent 2" w:uiPriority="51"/>
+    <w:lsdException w:name="Grid Table 7 Colorful Accent 2" w:uiPriority="52"/>
+    <w:lsdException w:name="Grid Table 1 Light Accent 3" w:uiPriority="46"/>
+    <w:lsdException w:name="Grid Table 2 Accent 3" w:uiPriority="47"/>
+    <w:lsdException w:name="Grid Table 3 Accent 3" w:uiPriority="48"/>
+    <w:lsdException w:name="Grid Table 4 Accent 3" w:uiPriority="49"/>
+    <w:lsdException w:name="Grid Table 5 Dark Accent 3" w:uiPriority="50"/>
+    <w:lsdException w:name="Grid Table 6 Colorful Accent 3" w:uiPriority="51"/>
+    <w:lsdException w:name="Grid Table 7 Colorful Accent 3" w:uiPriority="52"/>
+    <w:lsdException w:name="Grid Table 1 Light Accent 4" w:uiPriority="46"/>
+    <w:lsdException w:name="Grid Table 2 Accent 4" w:uiPriority="47"/>
+    <w:lsdException w:name="Grid Table 3 Accent 4" w:uiPriority="48"/>
+    <w:lsdException w:name="Grid Table 4 Accent 4" w:uiPriority="49"/>
+    <w:lsdException w:name="Grid Table 5 Dark Accent 4" w:uiPriority="50"/>
+    <w:lsdException w:name="Grid Table 6 Colorful Accent 4" w:uiPriority="51"/>
+    <w:lsdException w:name="Grid Table 7 Colorful Accent 4" w:uiPriority="52"/>
+    <w:lsdException w:name="Grid Table 1 Light Accent 5" w:uiPriority="46"/>
+    <w:lsdException w:name="Grid Table 2 Accent 5" w:uiPriority="47"/>
+    <w:lsdException w:name="Grid Table 3 Accent 5" w:uiPriority="48"/>
+    <w:lsdException w:name="Grid Table 4 Accent 5" w:uiPriority="49"/>
+    <w:lsdException w:name="Grid Table 5 Dark Accent 5" w:uiPriority="50"/>
+    <w:lsdException w:name="Grid Table 6 Colorful Accent 5" w:uiPriority="51"/>
+    <w:lsdException w:name="Grid Table 7 Colorful Accent 5" w:uiPriority="52"/>
+    <w:lsdException w:name="Grid Table 1 Light Accent 6" w:uiPriority="46"/>
+    <w:lsdException w:name="Grid Table 2 Accent 6" w:uiPriority="47"/>
+    <w:lsdException w:name="Grid Table 3 Accent 6" w:uiPriority="48"/>
+    <w:lsdException w:name="Grid Table 4 Accent 6" w:uiPriority="49"/>
+    <w:lsdException w:name="Grid Table 5 Dark Accent 6" w:uiPriority="50"/>
+    <w:lsdException w:name="Grid Table 6 Colorful Accent 6" w:uiPriority="51"/>
+    <w:lsdException w:name="Grid Table 7 Colorful Accent 6" w:uiPriority="52"/>
+    <w:lsdException w:name="List Table 1 Light" w:uiPriority="46"/>
+    <w:lsdException w:name="List Table 2" w:uiPriority="47"/>
+    <w:lsdException w:name="List Table 3" w:uiPriority="48"/>
+    <w:lsdException w:name="List Table 4" w:uiPriority="49"/>
+    <w:lsdException w:name="List Table 5 Dark" w:uiPriority="50"/>
+    <w:lsdException w:name="List Table 6 Colorful" w:uiPriority="51"/>
+    <w:lsdException w:name="List Table 7 Colorful" w:uiPriority="52"/>
+    <w:lsdException w:name="List Table 1 Light Accent 1" w:uiPriority="46"/>
+    <w:lsdException w:name="List Table 2 Accent 1" w:uiPriority="47"/>
+    <w:lsdException w:name="List Table 3 Accent 1" w:uiPriority="48"/>
+    <w:lsdException w:name="List Table 4 Accent 1" w:uiPriority="49"/>
+    <w:lsdException w:name="List Table 5 Dark Accent 1" w:uiPriority="50"/>
+    <w:lsdException w:name="List Table 6 Colorful Accent 1" w:uiPriority="51"/>
+    <w:lsdException w:name="List Table 7 Colorful Accent 1" w:uiPriority="52"/>
+    <w:lsdException w:name="List Table 1 Light Accent 2" w:uiPriority="46"/>
+    <w:lsdException w:name="List Table 2 Accent 2" w:uiPriority="47"/>
+    <w:lsdException w:name="List Table 3 Accent 2" w:uiPriority="48"/>
+    <w:lsdException w:name="List Table 4 Accent 2" w:uiPriority="49"/>
+    <w:lsdException w:name="List Table 5 Dark Accent 2" w:uiPriority="50"/>
+    <w:lsdException w:name="List Table 6 Colorful Accent 2" w:uiPriority="51"/>
+    <w:lsdException w:name="List Table 7 Colorful Accent 2" w:uiPriority="52"/>
+    <w:lsdException w:name="List Table 1 Light Accent 3" w:uiPriority="46"/>
+    <w:lsdException w:name="List Table 2 Accent 3" w:uiPriority="47"/>
+    <w:lsdException w:name="List Table 3 Accent 3" w:uiPriority="48"/>
+    <w:lsdException w:name="List Table 4 Accent 3" w:uiPriority="49"/>
+    <w:lsdException w:name="List Table 5 Dark Accent 3" w:uiPriority="50"/>
+    <w:lsdException w:name="List Table 6 Colorful Accent 3" w:uiPriority="51"/>
+    <w:lsdException w:name="List Table 7 Colorful Accent 3" w:uiPriority="52"/>
+    <w:lsdException w:name="List Table 1 Light Accent 4" w:uiPriority="46"/>
+    <w:lsdException w:name="List Table 2 Accent 4" w:uiPriority="47"/>
+    <w:lsdException w:name="List Table 3 Accent 4" w:uiPriority="48"/>
+    <w:lsdException w:name="List Table 4 Accent 4" w:uiPriority="49"/>
+    <w:lsdException w:name="List Table 5 Dark Accent 4" w:uiPriority="50"/>
+    <w:lsdException w:name="List Table 6 Colorful Accent 4" w:uiPriority="51"/>
+    <w:lsdException w:name="List Table 7 Colorful Accent 4" w:uiPriority="52"/>
+    <w:lsdException w:name="List Table 1 Light Accent 5" w:uiPriority="46"/>
+    <w:lsdException w:name="List Table 2 Accent 5" w:uiPriority="47"/>
+    <w:lsdException w:name="List Table 3 Accent 5" w:uiPriority="48"/>
+    <w:lsdException w:name="List Table 4 Accent 5" w:uiPriority="49"/>
+    <w:lsdException w:name="List Table 5 Dark Accent 5" w:uiPriority="50"/>
+    <w:lsdException w:name="List Table 6 Colorful Accent 5" w:uiPriority="51"/>
+    <w:lsdException w:name="List Table 7 Colorful Accent 5" w:uiPriority="52"/>
+    <w:lsdException w:name="List Table 1 Light Accent 6" w:uiPriority="46"/>
+    <w:lsdException w:name="List Table 2 Accent 6" w:uiPriority="47"/>
+    <w:lsdException w:name="List Table 3 Accent 6" w:uiPriority="48"/>
+    <w:lsdException w:name="List Table 4 Accent 6" w:uiPriority="49"/>
+    <w:lsdException w:name="List Table 5 Dark Accent 6" w:uiPriority="50"/>
+    <w:lsdException w:name="List Table 6 Colorful Accent 6" w:uiPriority="51"/>
+    <w:lsdException w:name="List Table 7 Colorful Accent 6" w:uiPriority="52"/>
   </w:latentStyles>
   <w:style w:type="paragraph" w:default="1" w:styleId="Normal">
     <w:name w:val="Normal"/>
     <w:qFormat/>
   </w:style>
-  <w:style w:type="character" w:default="1" w:styleId="Fontepargpadro">
+  <w:style w:type="character" w:default="1" w:styleId="DefaultParagraphFont">
     <w:name w:val="Default Paragraph Font"/>
     <w:uiPriority w:val="1"/>
     <w:semiHidden/>
     <w:unhideWhenUsed/>
   </w:style>
-  <w:style w:type="table" w:default="1" w:styleId="Tabelanormal">
+  <w:style w:type="table" w:default="1" w:styleId="TableNormal">
     <w:name w:val="Normal Table"/>
     <w:uiPriority w:val="99"/>
     <w:semiHidden/>
@@ -4222,16 +4245,16 @@
       </w:tblCellMar>
     </w:tblPr>
   </w:style>
-  <w:style w:type="numbering" w:default="1" w:styleId="Semlista">
+  <w:style w:type="numbering" w:default="1" w:styleId="NoList">
     <w:name w:val="No List"/>
     <w:uiPriority w:val="99"/>
     <w:semiHidden/>
     <w:unhideWhenUsed/>
   </w:style>
-  <w:style w:type="paragraph" w:styleId="Textodebalo">
+  <w:style w:type="paragraph" w:styleId="BalloonText">
     <w:name w:val="Balloon Text"/>
     <w:basedOn w:val="Normal"/>
-    <w:link w:val="TextodebaloChar"/>
+    <w:link w:val="BalloonTextChar"/>
     <w:uiPriority w:val="99"/>
     <w:semiHidden/>
     <w:unhideWhenUsed/>
@@ -4245,10 +4268,10 @@
       <w:szCs w:val="16"/>
     </w:rPr>
   </w:style>
-  <w:style w:type="character" w:customStyle="1" w:styleId="TextodebaloChar">
-    <w:name w:val="Texto de balão Char"/>
-    <w:basedOn w:val="Fontepargpadro"/>
-    <w:link w:val="Textodebalo"/>
+  <w:style w:type="character" w:customStyle="1" w:styleId="BalloonTextChar">
+    <w:name w:val="Balloon Text Char"/>
+    <w:basedOn w:val="DefaultParagraphFont"/>
+    <w:link w:val="BalloonText"/>
     <w:uiPriority w:val="99"/>
     <w:semiHidden/>
     <w:rsid w:val="009157FE"/>
@@ -4258,7 +4281,7 @@
       <w:szCs w:val="16"/>
     </w:rPr>
   </w:style>
-  <w:style w:type="paragraph" w:styleId="PargrafodaLista">
+  <w:style w:type="paragraph" w:styleId="ListParagraph">
     <w:name w:val="List Paragraph"/>
     <w:basedOn w:val="Normal"/>
     <w:uiPriority w:val="34"/>
@@ -4269,9 +4292,9 @@
       <w:contextualSpacing/>
     </w:pPr>
   </w:style>
-  <w:style w:type="table" w:styleId="Tabelacomgrade">
+  <w:style w:type="table" w:styleId="TableGrid">
     <w:name w:val="Table Grid"/>
-    <w:basedOn w:val="Tabelanormal"/>
+    <w:basedOn w:val="TableNormal"/>
     <w:uiPriority w:val="59"/>
     <w:rsid w:val="006C5C5A"/>
     <w:pPr>
@@ -4295,352 +4318,9 @@
       </w:tblCellMar>
     </w:tblPr>
   </w:style>
-  <w:style w:type="table" w:styleId="ListaColorida-nfase5">
+  <w:style w:type="table" w:styleId="ColorfulList-Accent5">
     <w:name w:val="Colorful List Accent 5"/>
-    <w:basedOn w:val="Tabelanormal"/>
-    <w:uiPriority w:val="72"/>
-    <w:rsid w:val="00283A49"/>
-    <w:pPr>
-      <w:spacing w:after="0" w:line="240" w:lineRule="auto"/>
-    </w:pPr>
-    <w:rPr>
-      <w:color w:val="000000" w:themeColor="text1"/>
-    </w:rPr>
-    <w:tblPr>
-      <w:tblStyleRowBandSize w:val="1"/>
-      <w:tblStyleColBandSize w:val="1"/>
-      <w:tblInd w:w="0" w:type="dxa"/>
-      <w:tblCellMar>
-        <w:top w:w="0" w:type="dxa"/>
-        <w:left w:w="108" w:type="dxa"/>
-        <w:bottom w:w="0" w:type="dxa"/>
-        <w:right w:w="108" w:type="dxa"/>
-      </w:tblCellMar>
-    </w:tblPr>
-    <w:tcPr>
-      <w:shd w:val="clear" w:color="auto" w:fill="EDF6F9" w:themeFill="accent5" w:themeFillTint="19"/>
-    </w:tcPr>
-    <w:tblStylePr w:type="firstRow">
-      <w:rPr>
-        <w:b/>
-        <w:bCs/>
-        <w:color w:val="FFFFFF" w:themeColor="background1"/>
-      </w:rPr>
-      <w:tblPr/>
-      <w:tcPr>
-        <w:tcBorders>
-          <w:bottom w:val="single" w:sz="12" w:space="0" w:color="FFFFFF" w:themeColor="background1"/>
-        </w:tcBorders>
-        <w:shd w:val="clear" w:color="auto" w:fill="F2730A" w:themeFill="accent6" w:themeFillShade="CC"/>
-      </w:tcPr>
-    </w:tblStylePr>
-    <w:tblStylePr w:type="lastRow">
-      <w:rPr>
-        <w:b/>
-        <w:bCs/>
-        <w:color w:val="F2730A" w:themeColor="accent6" w:themeShade="CC"/>
-      </w:rPr>
-      <w:tblPr/>
-      <w:tcPr>
-        <w:tcBorders>
-          <w:top w:val="single" w:sz="12" w:space="0" w:color="000000" w:themeColor="text1"/>
-        </w:tcBorders>
-        <w:shd w:val="clear" w:color="auto" w:fill="FFFFFF" w:themeFill="background1"/>
-      </w:tcPr>
-    </w:tblStylePr>
-    <w:tblStylePr w:type="firstCol">
-      <w:rPr>
-        <w:b/>
-        <w:bCs/>
-      </w:rPr>
-    </w:tblStylePr>
-    <w:tblStylePr w:type="lastCol">
-      <w:rPr>
-        <w:b/>
-        <w:bCs/>
-      </w:rPr>
-    </w:tblStylePr>
-    <w:tblStylePr w:type="band1Vert">
-      <w:tblPr/>
-      <w:tcPr>
-        <w:tcBorders>
-          <w:top w:val="nil"/>
-          <w:left w:val="nil"/>
-          <w:bottom w:val="nil"/>
-          <w:right w:val="nil"/>
-          <w:insideH w:val="nil"/>
-          <w:insideV w:val="nil"/>
-        </w:tcBorders>
-        <w:shd w:val="clear" w:color="auto" w:fill="D2EAF1" w:themeFill="accent5" w:themeFillTint="3F"/>
-      </w:tcPr>
-    </w:tblStylePr>
-    <w:tblStylePr w:type="band1Horz">
-      <w:tblPr/>
-      <w:tcPr>
-        <w:shd w:val="clear" w:color="auto" w:fill="DAEEF3" w:themeFill="accent5" w:themeFillTint="33"/>
-      </w:tcPr>
-    </w:tblStylePr>
-  </w:style>
-</w:styles>
-</file>
-
-<file path=word/stylesWithEffects.xml><?xml version="1.0" encoding="utf-8"?>
-<w:styles xmlns:wpc="http://schemas.microsoft.com/office/word/2010/wordprocessingCanvas" xmlns:mc="http://schemas.openxmlformats.org/markup-compatibility/2006" xmlns:o="urn:schemas-microsoft-com:office:office" xmlns:r="http://schemas.openxmlformats.org/officeDocument/2006/relationships" xmlns:m="http://schemas.openxmlformats.org/officeDocument/2006/math" xmlns:v="urn:schemas-microsoft-com:vml" xmlns:wp14="http://schemas.microsoft.com/office/word/2010/wordprocessingDrawing" xmlns:wp="http://schemas.openxmlformats.org/drawingml/2006/wordprocessingDrawing" xmlns:w10="urn:schemas-microsoft-com:office:word" xmlns:w="http://schemas.openxmlformats.org/wordprocessingml/2006/main" xmlns:w14="http://schemas.microsoft.com/office/word/2010/wordml" xmlns:wpg="http://schemas.microsoft.com/office/word/2010/wordprocessingGroup" xmlns:wpi="http://schemas.microsoft.com/office/word/2010/wordprocessingInk" xmlns:wne="http://schemas.microsoft.com/office/word/2006/wordml" xmlns:wps="http://schemas.microsoft.com/office/word/2010/wordprocessingShape" mc:Ignorable="w14 wp14">
-  <w:docDefaults>
-    <w:rPrDefault>
-      <w:rPr>
-        <w:rFonts w:asciiTheme="minorHAnsi" w:eastAsiaTheme="minorHAnsi" w:hAnsiTheme="minorHAnsi" w:cstheme="minorBidi"/>
-        <w:sz w:val="22"/>
-        <w:szCs w:val="22"/>
-        <w:lang w:val="en-US" w:eastAsia="en-US" w:bidi="ar-SA"/>
-      </w:rPr>
-    </w:rPrDefault>
-    <w:pPrDefault>
-      <w:pPr>
-        <w:spacing w:after="200" w:line="276" w:lineRule="auto"/>
-      </w:pPr>
-    </w:pPrDefault>
-  </w:docDefaults>
-  <w:latentStyles w:defLockedState="0" w:defUIPriority="99" w:defSemiHidden="1" w:defUnhideWhenUsed="1" w:defQFormat="0" w:count="267">
-    <w:lsdException w:name="Normal" w:semiHidden="0" w:uiPriority="0" w:unhideWhenUsed="0" w:qFormat="1"/>
-    <w:lsdException w:name="heading 1" w:semiHidden="0" w:uiPriority="9" w:unhideWhenUsed="0" w:qFormat="1"/>
-    <w:lsdException w:name="heading 2" w:uiPriority="9" w:qFormat="1"/>
-    <w:lsdException w:name="heading 3" w:uiPriority="9" w:qFormat="1"/>
-    <w:lsdException w:name="heading 4" w:uiPriority="9" w:qFormat="1"/>
-    <w:lsdException w:name="heading 5" w:uiPriority="9" w:qFormat="1"/>
-    <w:lsdException w:name="heading 6" w:uiPriority="9" w:qFormat="1"/>
-    <w:lsdException w:name="heading 7" w:uiPriority="9" w:qFormat="1"/>
-    <w:lsdException w:name="heading 8" w:uiPriority="9" w:qFormat="1"/>
-    <w:lsdException w:name="heading 9" w:uiPriority="9" w:qFormat="1"/>
-    <w:lsdException w:name="toc 1" w:uiPriority="39"/>
-    <w:lsdException w:name="toc 2" w:uiPriority="39"/>
-    <w:lsdException w:name="toc 3" w:uiPriority="39"/>
-    <w:lsdException w:name="toc 4" w:uiPriority="39"/>
-    <w:lsdException w:name="toc 5" w:uiPriority="39"/>
-    <w:lsdException w:name="toc 6" w:uiPriority="39"/>
-    <w:lsdException w:name="toc 7" w:uiPriority="39"/>
-    <w:lsdException w:name="toc 8" w:uiPriority="39"/>
-    <w:lsdException w:name="toc 9" w:uiPriority="39"/>
-    <w:lsdException w:name="caption" w:uiPriority="35" w:qFormat="1"/>
-    <w:lsdException w:name="Title" w:semiHidden="0" w:uiPriority="10" w:unhideWhenUsed="0" w:qFormat="1"/>
-    <w:lsdException w:name="Default Paragraph Font" w:uiPriority="1"/>
-    <w:lsdException w:name="Subtitle" w:semiHidden="0" w:uiPriority="11" w:unhideWhenUsed="0" w:qFormat="1"/>
-    <w:lsdException w:name="Strong" w:semiHidden="0" w:uiPriority="22" w:unhideWhenUsed="0" w:qFormat="1"/>
-    <w:lsdException w:name="Emphasis" w:semiHidden="0" w:uiPriority="20" w:unhideWhenUsed="0" w:qFormat="1"/>
-    <w:lsdException w:name="Table Grid" w:semiHidden="0" w:uiPriority="59" w:unhideWhenUsed="0"/>
-    <w:lsdException w:name="Placeholder Text" w:unhideWhenUsed="0"/>
-    <w:lsdException w:name="No Spacing" w:semiHidden="0" w:uiPriority="1" w:unhideWhenUsed="0" w:qFormat="1"/>
-    <w:lsdException w:name="Light Shading" w:semiHidden="0" w:uiPriority="60" w:unhideWhenUsed="0"/>
-    <w:lsdException w:name="Light List" w:semiHidden="0" w:uiPriority="61" w:unhideWhenUsed="0"/>
-    <w:lsdException w:name="Light Grid" w:semiHidden="0" w:uiPriority="62" w:unhideWhenUsed="0"/>
-    <w:lsdException w:name="Medium Shading 1" w:semiHidden="0" w:uiPriority="63" w:unhideWhenUsed="0"/>
-    <w:lsdException w:name="Medium Shading 2" w:semiHidden="0" w:uiPriority="64" w:unhideWhenUsed="0"/>
-    <w:lsdException w:name="Medium List 1" w:semiHidden="0" w:uiPriority="65" w:unhideWhenUsed="0"/>
-    <w:lsdException w:name="Medium List 2" w:semiHidden="0" w:uiPriority="66" w:unhideWhenUsed="0"/>
-    <w:lsdException w:name="Medium Grid 1" w:semiHidden="0" w:uiPriority="67" w:unhideWhenUsed="0"/>
-    <w:lsdException w:name="Medium Grid 2" w:semiHidden="0" w:uiPriority="68" w:unhideWhenUsed="0"/>
-    <w:lsdException w:name="Medium Grid 3" w:semiHidden="0" w:uiPriority="69" w:unhideWhenUsed="0"/>
-    <w:lsdException w:name="Dark List" w:semiHidden="0" w:uiPriority="70" w:unhideWhenUsed="0"/>
-    <w:lsdException w:name="Colorful Shading" w:semiHidden="0" w:uiPriority="71" w:unhideWhenUsed="0"/>
-    <w:lsdException w:name="Colorful List" w:semiHidden="0" w:uiPriority="72" w:unhideWhenUsed="0"/>
-    <w:lsdException w:name="Colorful Grid" w:semiHidden="0" w:uiPriority="73" w:unhideWhenUsed="0"/>
-    <w:lsdException w:name="Light Shading Accent 1" w:semiHidden="0" w:uiPriority="60" w:unhideWhenUsed="0"/>
-    <w:lsdException w:name="Light List Accent 1" w:semiHidden="0" w:uiPriority="61" w:unhideWhenUsed="0"/>
-    <w:lsdException w:name="Light Grid Accent 1" w:semiHidden="0" w:uiPriority="62" w:unhideWhenUsed="0"/>
-    <w:lsdException w:name="Medium Shading 1 Accent 1" w:semiHidden="0" w:uiPriority="63" w:unhideWhenUsed="0"/>
-    <w:lsdException w:name="Medium Shading 2 Accent 1" w:semiHidden="0" w:uiPriority="64" w:unhideWhenUsed="0"/>
-    <w:lsdException w:name="Medium List 1 Accent 1" w:semiHidden="0" w:uiPriority="65" w:unhideWhenUsed="0"/>
-    <w:lsdException w:name="Revision" w:unhideWhenUsed="0"/>
-    <w:lsdException w:name="List Paragraph" w:semiHidden="0" w:uiPriority="34" w:unhideWhenUsed="0" w:qFormat="1"/>
-    <w:lsdException w:name="Quote" w:semiHidden="0" w:uiPriority="29" w:unhideWhenUsed="0" w:qFormat="1"/>
-    <w:lsdException w:name="Intense Quote" w:semiHidden="0" w:uiPriority="30" w:unhideWhenUsed="0" w:qFormat="1"/>
-    <w:lsdException w:name="Medium List 2 Accent 1" w:semiHidden="0" w:uiPriority="66" w:unhideWhenUsed="0"/>
-    <w:lsdException w:name="Medium Grid 1 Accent 1" w:semiHidden="0" w:uiPriority="67" w:unhideWhenUsed="0"/>
-    <w:lsdException w:name="Medium Grid 2 Accent 1" w:semiHidden="0" w:uiPriority="68" w:unhideWhenUsed="0"/>
-    <w:lsdException w:name="Medium Grid 3 Accent 1" w:semiHidden="0" w:uiPriority="69" w:unhideWhenUsed="0"/>
-    <w:lsdException w:name="Dark List Accent 1" w:semiHidden="0" w:uiPriority="70" w:unhideWhenUsed="0"/>
-    <w:lsdException w:name="Colorful Shading Accent 1" w:semiHidden="0" w:uiPriority="71" w:unhideWhenUsed="0"/>
-    <w:lsdException w:name="Colorful List Accent 1" w:semiHidden="0" w:uiPriority="72" w:unhideWhenUsed="0"/>
-    <w:lsdException w:name="Colorful Grid Accent 1" w:semiHidden="0" w:uiPriority="73" w:unhideWhenUsed="0"/>
-    <w:lsdException w:name="Light Shading Accent 2" w:semiHidden="0" w:uiPriority="60" w:unhideWhenUsed="0"/>
-    <w:lsdException w:name="Light List Accent 2" w:semiHidden="0" w:uiPriority="61" w:unhideWhenUsed="0"/>
-    <w:lsdException w:name="Light Grid Accent 2" w:semiHidden="0" w:uiPriority="62" w:unhideWhenUsed="0"/>
-    <w:lsdException w:name="Medium Shading 1 Accent 2" w:semiHidden="0" w:uiPriority="63" w:unhideWhenUsed="0"/>
-    <w:lsdException w:name="Medium Shading 2 Accent 2" w:semiHidden="0" w:uiPriority="64" w:unhideWhenUsed="0"/>
-    <w:lsdException w:name="Medium List 1 Accent 2" w:semiHidden="0" w:uiPriority="65" w:unhideWhenUsed="0"/>
-    <w:lsdException w:name="Medium List 2 Accent 2" w:semiHidden="0" w:uiPriority="66" w:unhideWhenUsed="0"/>
-    <w:lsdException w:name="Medium Grid 1 Accent 2" w:semiHidden="0" w:uiPriority="67" w:unhideWhenUsed="0"/>
-    <w:lsdException w:name="Medium Grid 2 Accent 2" w:semiHidden="0" w:uiPriority="68" w:unhideWhenUsed="0"/>
-    <w:lsdException w:name="Medium Grid 3 Accent 2" w:semiHidden="0" w:uiPriority="69" w:unhideWhenUsed="0"/>
-    <w:lsdException w:name="Dark List Accent 2" w:semiHidden="0" w:uiPriority="70" w:unhideWhenUsed="0"/>
-    <w:lsdException w:name="Colorful Shading Accent 2" w:semiHidden="0" w:uiPriority="71" w:unhideWhenUsed="0"/>
-    <w:lsdException w:name="Colorful List Accent 2" w:semiHidden="0" w:uiPriority="72" w:unhideWhenUsed="0"/>
-    <w:lsdException w:name="Colorful Grid Accent 2" w:semiHidden="0" w:uiPriority="73" w:unhideWhenUsed="0"/>
-    <w:lsdException w:name="Light Shading Accent 3" w:semiHidden="0" w:uiPriority="60" w:unhideWhenUsed="0"/>
-    <w:lsdException w:name="Light List Accent 3" w:semiHidden="0" w:uiPriority="61" w:unhideWhenUsed="0"/>
-    <w:lsdException w:name="Light Grid Accent 3" w:semiHidden="0" w:uiPriority="62" w:unhideWhenUsed="0"/>
-    <w:lsdException w:name="Medium Shading 1 Accent 3" w:semiHidden="0" w:uiPriority="63" w:unhideWhenUsed="0"/>
-    <w:lsdException w:name="Medium Shading 2 Accent 3" w:semiHidden="0" w:uiPriority="64" w:unhideWhenUsed="0"/>
-    <w:lsdException w:name="Medium List 1 Accent 3" w:semiHidden="0" w:uiPriority="65" w:unhideWhenUsed="0"/>
-    <w:lsdException w:name="Medium List 2 Accent 3" w:semiHidden="0" w:uiPriority="66" w:unhideWhenUsed="0"/>
-    <w:lsdException w:name="Medium Grid 1 Accent 3" w:semiHidden="0" w:uiPriority="67" w:unhideWhenUsed="0"/>
-    <w:lsdException w:name="Medium Grid 2 Accent 3" w:semiHidden="0" w:uiPriority="68" w:unhideWhenUsed="0"/>
-    <w:lsdException w:name="Medium Grid 3 Accent 3" w:semiHidden="0" w:uiPriority="69" w:unhideWhenUsed="0"/>
-    <w:lsdException w:name="Dark List Accent 3" w:semiHidden="0" w:uiPriority="70" w:unhideWhenUsed="0"/>
-    <w:lsdException w:name="Colorful Shading Accent 3" w:semiHidden="0" w:uiPriority="71" w:unhideWhenUsed="0"/>
-    <w:lsdException w:name="Colorful List Accent 3" w:semiHidden="0" w:uiPriority="72" w:unhideWhenUsed="0"/>
-    <w:lsdException w:name="Colorful Grid Accent 3" w:semiHidden="0" w:uiPriority="73" w:unhideWhenUsed="0"/>
-    <w:lsdException w:name="Light Shading Accent 4" w:semiHidden="0" w:uiPriority="60" w:unhideWhenUsed="0"/>
-    <w:lsdException w:name="Light List Accent 4" w:semiHidden="0" w:uiPriority="61" w:unhideWhenUsed="0"/>
-    <w:lsdException w:name="Light Grid Accent 4" w:semiHidden="0" w:uiPriority="62" w:unhideWhenUsed="0"/>
-    <w:lsdException w:name="Medium Shading 1 Accent 4" w:semiHidden="0" w:uiPriority="63" w:unhideWhenUsed="0"/>
-    <w:lsdException w:name="Medium Shading 2 Accent 4" w:semiHidden="0" w:uiPriority="64" w:unhideWhenUsed="0"/>
-    <w:lsdException w:name="Medium List 1 Accent 4" w:semiHidden="0" w:uiPriority="65" w:unhideWhenUsed="0"/>
-    <w:lsdException w:name="Medium List 2 Accent 4" w:semiHidden="0" w:uiPriority="66" w:unhideWhenUsed="0"/>
-    <w:lsdException w:name="Medium Grid 1 Accent 4" w:semiHidden="0" w:uiPriority="67" w:unhideWhenUsed="0"/>
-    <w:lsdException w:name="Medium Grid 2 Accent 4" w:semiHidden="0" w:uiPriority="68" w:unhideWhenUsed="0"/>
-    <w:lsdException w:name="Medium Grid 3 Accent 4" w:semiHidden="0" w:uiPriority="69" w:unhideWhenUsed="0"/>
-    <w:lsdException w:name="Dark List Accent 4" w:semiHidden="0" w:uiPriority="70" w:unhideWhenUsed="0"/>
-    <w:lsdException w:name="Colorful Shading Accent 4" w:semiHidden="0" w:uiPriority="71" w:unhideWhenUsed="0"/>
-    <w:lsdException w:name="Colorful List Accent 4" w:semiHidden="0" w:uiPriority="72" w:unhideWhenUsed="0"/>
-    <w:lsdException w:name="Colorful Grid Accent 4" w:semiHidden="0" w:uiPriority="73" w:unhideWhenUsed="0"/>
-    <w:lsdException w:name="Light Shading Accent 5" w:semiHidden="0" w:uiPriority="60" w:unhideWhenUsed="0"/>
-    <w:lsdException w:name="Light List Accent 5" w:semiHidden="0" w:uiPriority="61" w:unhideWhenUsed="0"/>
-    <w:lsdException w:name="Light Grid Accent 5" w:semiHidden="0" w:uiPriority="62" w:unhideWhenUsed="0"/>
-    <w:lsdException w:name="Medium Shading 1 Accent 5" w:semiHidden="0" w:uiPriority="63" w:unhideWhenUsed="0"/>
-    <w:lsdException w:name="Medium Shading 2 Accent 5" w:semiHidden="0" w:uiPriority="64" w:unhideWhenUsed="0"/>
-    <w:lsdException w:name="Medium List 1 Accent 5" w:semiHidden="0" w:uiPriority="65" w:unhideWhenUsed="0"/>
-    <w:lsdException w:name="Medium List 2 Accent 5" w:semiHidden="0" w:uiPriority="66" w:unhideWhenUsed="0"/>
-    <w:lsdException w:name="Medium Grid 1 Accent 5" w:semiHidden="0" w:uiPriority="67" w:unhideWhenUsed="0"/>
-    <w:lsdException w:name="Medium Grid 2 Accent 5" w:semiHidden="0" w:uiPriority="68" w:unhideWhenUsed="0"/>
-    <w:lsdException w:name="Medium Grid 3 Accent 5" w:semiHidden="0" w:uiPriority="69" w:unhideWhenUsed="0"/>
-    <w:lsdException w:name="Dark List Accent 5" w:semiHidden="0" w:uiPriority="70" w:unhideWhenUsed="0"/>
-    <w:lsdException w:name="Colorful Shading Accent 5" w:semiHidden="0" w:uiPriority="71" w:unhideWhenUsed="0"/>
-    <w:lsdException w:name="Colorful List Accent 5" w:semiHidden="0" w:uiPriority="72" w:unhideWhenUsed="0"/>
-    <w:lsdException w:name="Colorful Grid Accent 5" w:semiHidden="0" w:uiPriority="73" w:unhideWhenUsed="0"/>
-    <w:lsdException w:name="Light Shading Accent 6" w:semiHidden="0" w:uiPriority="60" w:unhideWhenUsed="0"/>
-    <w:lsdException w:name="Light List Accent 6" w:semiHidden="0" w:uiPriority="61" w:unhideWhenUsed="0"/>
-    <w:lsdException w:name="Light Grid Accent 6" w:semiHidden="0" w:uiPriority="62" w:unhideWhenUsed="0"/>
-    <w:lsdException w:name="Medium Shading 1 Accent 6" w:semiHidden="0" w:uiPriority="63" w:unhideWhenUsed="0"/>
-    <w:lsdException w:name="Medium Shading 2 Accent 6" w:semiHidden="0" w:uiPriority="64" w:unhideWhenUsed="0"/>
-    <w:lsdException w:name="Medium List 1 Accent 6" w:semiHidden="0" w:uiPriority="65" w:unhideWhenUsed="0"/>
-    <w:lsdException w:name="Medium List 2 Accent 6" w:semiHidden="0" w:uiPriority="66" w:unhideWhenUsed="0"/>
-    <w:lsdException w:name="Medium Grid 1 Accent 6" w:semiHidden="0" w:uiPriority="67" w:unhideWhenUsed="0"/>
-    <w:lsdException w:name="Medium Grid 2 Accent 6" w:semiHidden="0" w:uiPriority="68" w:unhideWhenUsed="0"/>
-    <w:lsdException w:name="Medium Grid 3 Accent 6" w:semiHidden="0" w:uiPriority="69" w:unhideWhenUsed="0"/>
-    <w:lsdException w:name="Dark List Accent 6" w:semiHidden="0" w:uiPriority="70" w:unhideWhenUsed="0"/>
-    <w:lsdException w:name="Colorful Shading Accent 6" w:semiHidden="0" w:uiPriority="71" w:unhideWhenUsed="0"/>
-    <w:lsdException w:name="Colorful List Accent 6" w:semiHidden="0" w:uiPriority="72" w:unhideWhenUsed="0"/>
-    <w:lsdException w:name="Colorful Grid Accent 6" w:semiHidden="0" w:uiPriority="73" w:unhideWhenUsed="0"/>
-    <w:lsdException w:name="Subtle Emphasis" w:semiHidden="0" w:uiPriority="19" w:unhideWhenUsed="0" w:qFormat="1"/>
-    <w:lsdException w:name="Intense Emphasis" w:semiHidden="0" w:uiPriority="21" w:unhideWhenUsed="0" w:qFormat="1"/>
-    <w:lsdException w:name="Subtle Reference" w:semiHidden="0" w:uiPriority="31" w:unhideWhenUsed="0" w:qFormat="1"/>
-    <w:lsdException w:name="Intense Reference" w:semiHidden="0" w:uiPriority="32" w:unhideWhenUsed="0" w:qFormat="1"/>
-    <w:lsdException w:name="Book Title" w:semiHidden="0" w:uiPriority="33" w:unhideWhenUsed="0" w:qFormat="1"/>
-    <w:lsdException w:name="Bibliography" w:uiPriority="37"/>
-    <w:lsdException w:name="TOC Heading" w:uiPriority="39" w:qFormat="1"/>
-  </w:latentStyles>
-  <w:style w:type="paragraph" w:default="1" w:styleId="Normal">
-    <w:name w:val="Normal"/>
-    <w:qFormat/>
-  </w:style>
-  <w:style w:type="character" w:default="1" w:styleId="Fontepargpadro">
-    <w:name w:val="Default Paragraph Font"/>
-    <w:uiPriority w:val="1"/>
-    <w:semiHidden/>
-    <w:unhideWhenUsed/>
-  </w:style>
-  <w:style w:type="table" w:default="1" w:styleId="Tabelanormal">
-    <w:name w:val="Normal Table"/>
-    <w:uiPriority w:val="99"/>
-    <w:semiHidden/>
-    <w:unhideWhenUsed/>
-    <w:tblPr>
-      <w:tblInd w:w="0" w:type="dxa"/>
-      <w:tblCellMar>
-        <w:top w:w="0" w:type="dxa"/>
-        <w:left w:w="108" w:type="dxa"/>
-        <w:bottom w:w="0" w:type="dxa"/>
-        <w:right w:w="108" w:type="dxa"/>
-      </w:tblCellMar>
-    </w:tblPr>
-  </w:style>
-  <w:style w:type="numbering" w:default="1" w:styleId="Semlista">
-    <w:name w:val="No List"/>
-    <w:uiPriority w:val="99"/>
-    <w:semiHidden/>
-    <w:unhideWhenUsed/>
-  </w:style>
-  <w:style w:type="paragraph" w:styleId="Textodebalo">
-    <w:name w:val="Balloon Text"/>
-    <w:basedOn w:val="Normal"/>
-    <w:link w:val="TextodebaloChar"/>
-    <w:uiPriority w:val="99"/>
-    <w:semiHidden/>
-    <w:unhideWhenUsed/>
-    <w:rsid w:val="009157FE"/>
-    <w:pPr>
-      <w:spacing w:after="0" w:line="240" w:lineRule="auto"/>
-    </w:pPr>
-    <w:rPr>
-      <w:rFonts w:ascii="Tahoma" w:hAnsi="Tahoma" w:cs="Tahoma"/>
-      <w:sz w:val="16"/>
-      <w:szCs w:val="16"/>
-    </w:rPr>
-  </w:style>
-  <w:style w:type="character" w:customStyle="1" w:styleId="TextodebaloChar">
-    <w:name w:val="Texto de balão Char"/>
-    <w:basedOn w:val="Fontepargpadro"/>
-    <w:link w:val="Textodebalo"/>
-    <w:uiPriority w:val="99"/>
-    <w:semiHidden/>
-    <w:rsid w:val="009157FE"/>
-    <w:rPr>
-      <w:rFonts w:ascii="Tahoma" w:hAnsi="Tahoma" w:cs="Tahoma"/>
-      <w:sz w:val="16"/>
-      <w:szCs w:val="16"/>
-    </w:rPr>
-  </w:style>
-  <w:style w:type="paragraph" w:styleId="PargrafodaLista">
-    <w:name w:val="List Paragraph"/>
-    <w:basedOn w:val="Normal"/>
-    <w:uiPriority w:val="34"/>
-    <w:qFormat/>
-    <w:rsid w:val="00F60355"/>
-    <w:pPr>
-      <w:ind w:left="720"/>
-      <w:contextualSpacing/>
-    </w:pPr>
-  </w:style>
-  <w:style w:type="table" w:styleId="Tabelacomgrade">
-    <w:name w:val="Table Grid"/>
-    <w:basedOn w:val="Tabelanormal"/>
-    <w:uiPriority w:val="59"/>
-    <w:rsid w:val="006C5C5A"/>
-    <w:pPr>
-      <w:spacing w:after="0" w:line="240" w:lineRule="auto"/>
-    </w:pPr>
-    <w:tblPr>
-      <w:tblInd w:w="0" w:type="dxa"/>
-      <w:tblBorders>
-        <w:top w:val="single" w:sz="4" w:space="0" w:color="auto"/>
-        <w:left w:val="single" w:sz="4" w:space="0" w:color="auto"/>
-        <w:bottom w:val="single" w:sz="4" w:space="0" w:color="auto"/>
-        <w:right w:val="single" w:sz="4" w:space="0" w:color="auto"/>
-        <w:insideH w:val="single" w:sz="4" w:space="0" w:color="auto"/>
-        <w:insideV w:val="single" w:sz="4" w:space="0" w:color="auto"/>
-      </w:tblBorders>
-      <w:tblCellMar>
-        <w:top w:w="0" w:type="dxa"/>
-        <w:left w:w="108" w:type="dxa"/>
-        <w:bottom w:w="0" w:type="dxa"/>
-        <w:right w:w="108" w:type="dxa"/>
-      </w:tblCellMar>
-    </w:tblPr>
-  </w:style>
-  <w:style w:type="table" w:styleId="ListaColorida-nfase5">
-    <w:name w:val="Colorful List Accent 5"/>
-    <w:basedOn w:val="Tabelanormal"/>
+    <w:basedOn w:val="TableNormal"/>
     <w:uiPriority w:val="72"/>
     <w:rsid w:val="00283A49"/>
     <w:pPr>

</xml_diff>